<commit_message>
Corrección menor en el encabezado
</commit_message>
<xml_diff>
--- a/InformeTarea3IA.docx
+++ b/InformeTarea3IA.docx
@@ -1182,16 +1182,17 @@
           <w:bCs/>
           <w:sz w:val="22"/>
           <w:szCs w:val="22"/>
-        </w:rPr>
-      </w:pPr>
-      <w:r>
-        <w:rPr>
-          <w:b/>
-          <w:bCs/>
-          <w:sz w:val="22"/>
-          <w:szCs w:val="22"/>
-        </w:rPr>
-        <w:t>Conclusiones sobre rendimiento</w:t>
+          <w:u w:val="single"/>
+        </w:rPr>
+      </w:pPr>
+      <w:r>
+        <w:rPr>
+          <w:b/>
+          <w:bCs/>
+          <w:sz w:val="22"/>
+          <w:szCs w:val="22"/>
+        </w:rPr>
+        <w:t>Migración de lenguaje de programación</w:t>
       </w:r>
     </w:p>
     <w:p>

</xml_diff>

<commit_message>
Informe cambiado por H nueva
</commit_message>
<xml_diff>
--- a/InformeTarea3IA.docx
+++ b/InformeTarea3IA.docx
@@ -526,70 +526,7 @@
           <w:sz w:val="22"/>
           <w:szCs w:val="22"/>
         </w:rPr>
-        <w:t>Para mejorar el rendimiento de</w:t>
-      </w:r>
-      <w:r>
-        <w:rPr>
-          <w:sz w:val="22"/>
-          <w:szCs w:val="22"/>
-        </w:rPr>
-        <w:t xml:space="preserve">l </w:t>
-      </w:r>
-      <w:r>
-        <w:rPr>
-          <w:sz w:val="22"/>
-          <w:szCs w:val="22"/>
-        </w:rPr>
-        <w:t xml:space="preserve">A*, diseñamos una segunda heurística que parte de la base de la distancia Manhattan y la modifica con un factor de ajuste de 0.3. </w:t>
-      </w:r>
-      <w:r>
-        <w:rPr>
-          <w:sz w:val="22"/>
-          <w:szCs w:val="22"/>
-        </w:rPr>
-        <w:t xml:space="preserve">Este ajuste fue hecho para </w:t>
-      </w:r>
-      <w:r>
-        <w:rPr>
-          <w:sz w:val="22"/>
-          <w:szCs w:val="22"/>
-        </w:rPr>
-        <w:t>comprobar qué tanta diferencia podría haber usa</w:t>
-      </w:r>
-      <w:r>
-        <w:rPr>
-          <w:sz w:val="22"/>
-          <w:szCs w:val="22"/>
-        </w:rPr>
-        <w:t>do</w:t>
-      </w:r>
-      <w:r>
-        <w:rPr>
-          <w:sz w:val="22"/>
-          <w:szCs w:val="22"/>
-        </w:rPr>
-        <w:t xml:space="preserve"> la misma heurística, pero escalada a un número menor, pretendíamos </w:t>
-      </w:r>
-      <w:r>
-        <w:rPr>
-          <w:sz w:val="22"/>
-          <w:szCs w:val="22"/>
-        </w:rPr>
-        <w:t>que,</w:t>
-      </w:r>
-      <w:r>
-        <w:rPr>
-          <w:sz w:val="22"/>
-          <w:szCs w:val="22"/>
-        </w:rPr>
-        <w:t xml:space="preserve"> al tener menos valor, </w:t>
-      </w:r>
-      <w:r>
-        <w:rPr>
-          <w:sz w:val="22"/>
-          <w:szCs w:val="22"/>
-        </w:rPr>
-        <w:t>fuera más eficiente en laberintos más largos.</w:t>
+        <w:t>Al estar trabajando en un espacio de dos dimensiones, es posible calcular una distancia Euclidiana, la cual se define como:</w:t>
       </w:r>
     </w:p>
     <w:p>
@@ -601,55 +538,6 @@
           <w:szCs w:val="22"/>
         </w:rPr>
       </w:pPr>
-      <w:r>
-        <w:rPr>
-          <w:sz w:val="22"/>
-          <w:szCs w:val="22"/>
-        </w:rPr>
-        <w:t xml:space="preserve">La consideramos como una heurística nueva </w:t>
-      </w:r>
-      <w:r>
-        <w:rPr>
-          <w:sz w:val="22"/>
-          <w:szCs w:val="22"/>
-        </w:rPr>
-        <w:t>porque al multiplicar</w:t>
-      </w:r>
-      <w:r>
-        <w:rPr>
-          <w:sz w:val="22"/>
-          <w:szCs w:val="22"/>
-        </w:rPr>
-        <w:t xml:space="preserve"> por algún factor, </w:t>
-      </w:r>
-      <w:r>
-        <w:rPr>
-          <w:sz w:val="22"/>
-          <w:szCs w:val="22"/>
-        </w:rPr>
-        <w:t>su comportamiento se ajusta y puede llegar a modificar el recorrido de nodos que haga para encontrar el final.</w:t>
-      </w:r>
-      <w:r>
-        <w:rPr>
-          <w:sz w:val="22"/>
-          <w:szCs w:val="22"/>
-        </w:rPr>
-        <w:t xml:space="preserve"> Un factor sobre 1 haría que la búsqueda sea más agresiva para encontrar el objetivo, en cambio, por debajo de uno, es una búsqueda </w:t>
-      </w:r>
-      <w:r>
-        <w:rPr>
-          <w:sz w:val="22"/>
-          <w:szCs w:val="22"/>
-        </w:rPr>
-        <w:t xml:space="preserve">más amplia y que </w:t>
-      </w:r>
-      <w:r>
-        <w:rPr>
-          <w:sz w:val="22"/>
-          <w:szCs w:val="22"/>
-        </w:rPr>
-        <w:t>tenderá a recorrer más nodos que su contraparte.</w:t>
-      </w:r>
     </w:p>
     <w:p>
       <w:pPr>
@@ -660,70 +548,189 @@
           <w:szCs w:val="22"/>
         </w:rPr>
       </w:pPr>
-      <w:r>
-        <w:rPr>
-          <w:sz w:val="22"/>
-          <w:szCs w:val="22"/>
-        </w:rPr>
-        <w:t xml:space="preserve">Sin embargo, </w:t>
-      </w:r>
-      <w:r>
-        <w:rPr>
-          <w:sz w:val="22"/>
-          <w:szCs w:val="22"/>
-        </w:rPr>
-        <w:t xml:space="preserve">está la posibilidad de </w:t>
-      </w:r>
-      <w:r>
-        <w:rPr>
-          <w:sz w:val="22"/>
-          <w:szCs w:val="22"/>
-        </w:rPr>
-        <w:t>que,</w:t>
-      </w:r>
-      <w:r>
-        <w:rPr>
-          <w:sz w:val="22"/>
-          <w:szCs w:val="22"/>
-        </w:rPr>
-        <w:t xml:space="preserve"> </w:t>
-      </w:r>
-      <w:r>
-        <w:rPr>
-          <w:sz w:val="22"/>
-          <w:szCs w:val="22"/>
-        </w:rPr>
-        <w:t>a pesar de estos factores, la cantidad de nodos y tiempos de ejecución sean los mismos por la naturaleza de los cálculos</w:t>
-      </w:r>
-      <w:r>
-        <w:rPr>
-          <w:sz w:val="22"/>
-          <w:szCs w:val="22"/>
-        </w:rPr>
-        <w:t>, llevando a que no haya diferencia real entre estos aún en los laberintos más grandes.</w:t>
-      </w:r>
+      <m:oMathPara>
+        <m:oMath>
+          <m:r>
+            <w:rPr>
+              <w:rFonts w:ascii="Cambria Math" w:hAnsi="Cambria Math"/>
+              <w:sz w:val="22"/>
+              <w:szCs w:val="22"/>
+            </w:rPr>
+            <m:t>D</m:t>
+          </m:r>
+          <m:d>
+            <m:dPr>
+              <m:ctrlPr>
+                <w:rPr>
+                  <w:rFonts w:ascii="Cambria Math" w:hAnsi="Cambria Math"/>
+                  <w:i/>
+                  <w:sz w:val="22"/>
+                  <w:szCs w:val="22"/>
+                </w:rPr>
+              </m:ctrlPr>
+            </m:dPr>
+            <m:e>
+              <m:r>
+                <w:rPr>
+                  <w:rFonts w:ascii="Cambria Math" w:hAnsi="Cambria Math"/>
+                  <w:sz w:val="22"/>
+                  <w:szCs w:val="22"/>
+                </w:rPr>
+                <m:t>P1,P2</m:t>
+              </m:r>
+            </m:e>
+          </m:d>
+          <m:r>
+            <w:rPr>
+              <w:rFonts w:ascii="Cambria Math" w:hAnsi="Cambria Math"/>
+              <w:sz w:val="22"/>
+              <w:szCs w:val="22"/>
+            </w:rPr>
+            <m:t>=</m:t>
+          </m:r>
+          <m:rad>
+            <m:radPr>
+              <m:degHide m:val="1"/>
+              <m:ctrlPr>
+                <w:rPr>
+                  <w:rFonts w:ascii="Cambria Math" w:hAnsi="Cambria Math"/>
+                  <w:i/>
+                  <w:sz w:val="22"/>
+                  <w:szCs w:val="22"/>
+                </w:rPr>
+              </m:ctrlPr>
+            </m:radPr>
+            <m:deg>
+              <m:ctrlPr>
+                <w:rPr>
+                  <w:rFonts w:ascii="Cambria Math" w:eastAsiaTheme="minorEastAsia" w:hAnsi="Cambria Math"/>
+                  <w:i/>
+                  <w:sz w:val="22"/>
+                  <w:szCs w:val="22"/>
+                </w:rPr>
+              </m:ctrlPr>
+            </m:deg>
+            <m:e>
+              <m:sSup>
+                <m:sSupPr>
+                  <m:ctrlPr>
+                    <w:rPr>
+                      <w:rFonts w:ascii="Cambria Math" w:eastAsiaTheme="minorEastAsia" w:hAnsi="Cambria Math"/>
+                      <w:i/>
+                      <w:sz w:val="22"/>
+                      <w:szCs w:val="22"/>
+                    </w:rPr>
+                  </m:ctrlPr>
+                </m:sSupPr>
+                <m:e>
+                  <m:d>
+                    <m:dPr>
+                      <m:ctrlPr>
+                        <w:rPr>
+                          <w:rFonts w:ascii="Cambria Math" w:eastAsiaTheme="minorEastAsia" w:hAnsi="Cambria Math"/>
+                          <w:i/>
+                          <w:sz w:val="22"/>
+                          <w:szCs w:val="22"/>
+                        </w:rPr>
+                      </m:ctrlPr>
+                    </m:dPr>
+                    <m:e>
+                      <m:r>
+                        <w:rPr>
+                          <w:rFonts w:ascii="Cambria Math" w:eastAsiaTheme="minorEastAsia" w:hAnsi="Cambria Math"/>
+                          <w:sz w:val="22"/>
+                          <w:szCs w:val="22"/>
+                        </w:rPr>
+                        <m:t>P1i-P2i</m:t>
+                      </m:r>
+                    </m:e>
+                  </m:d>
+                  <m:ctrlPr>
+                    <w:rPr>
+                      <w:rFonts w:ascii="Cambria Math" w:hAnsi="Cambria Math"/>
+                      <w:i/>
+                      <w:sz w:val="22"/>
+                      <w:szCs w:val="22"/>
+                    </w:rPr>
+                  </m:ctrlPr>
+                </m:e>
+                <m:sup>
+                  <m:r>
+                    <w:rPr>
+                      <w:rFonts w:ascii="Cambria Math" w:eastAsiaTheme="minorEastAsia" w:hAnsi="Cambria Math"/>
+                      <w:sz w:val="22"/>
+                      <w:szCs w:val="22"/>
+                    </w:rPr>
+                    <m:t>2</m:t>
+                  </m:r>
+                </m:sup>
+              </m:sSup>
+              <m:r>
+                <w:rPr>
+                  <w:rFonts w:ascii="Cambria Math" w:eastAsiaTheme="minorEastAsia" w:hAnsi="Cambria Math"/>
+                  <w:sz w:val="22"/>
+                  <w:szCs w:val="22"/>
+                </w:rPr>
+                <m:t>+(P1j-P2j)²</m:t>
+              </m:r>
+            </m:e>
+          </m:rad>
+        </m:oMath>
+      </m:oMathPara>
     </w:p>
     <w:p>
       <w:pPr>
         <w:spacing w:line="240" w:lineRule="auto"/>
-        <w:rPr>
-          <w:sz w:val="22"/>
-          <w:szCs w:val="22"/>
-        </w:rPr>
-      </w:pPr>
+        <w:ind w:left="360" w:firstLine="348"/>
+        <w:rPr>
+          <w:sz w:val="22"/>
+          <w:szCs w:val="22"/>
+        </w:rPr>
+      </w:pPr>
+      <w:r>
+        <w:rPr>
+          <w:sz w:val="22"/>
+          <w:szCs w:val="22"/>
+        </w:rPr>
+        <w:t xml:space="preserve">Esta entrega la menor distancia entre dos </w:t>
+      </w:r>
+      <w:r>
+        <w:rPr>
+          <w:sz w:val="22"/>
+          <w:szCs w:val="22"/>
+        </w:rPr>
+        <w:t>puntos en un plano independiente de como se mueva, a diferencia de la distancia Manhattan que solo tiene un movimiento en 4 direcciones.</w:t>
+      </w:r>
     </w:p>
     <w:p>
       <w:pPr>
         <w:spacing w:line="240" w:lineRule="auto"/>
-        <w:rPr>
-          <w:sz w:val="22"/>
-          <w:szCs w:val="22"/>
-        </w:rPr>
-      </w:pPr>
+        <w:ind w:left="360" w:firstLine="348"/>
+        <w:rPr>
+          <w:sz w:val="22"/>
+          <w:szCs w:val="22"/>
+        </w:rPr>
+      </w:pPr>
+      <w:r>
+        <w:rPr>
+          <w:sz w:val="22"/>
+          <w:szCs w:val="22"/>
+        </w:rPr>
+        <w:t>El calculo es parecido al de la distancia de Manhattan, por lo que se espera que no haya mayor diferencia en el tiempo y los nodos visitados.</w:t>
+      </w:r>
     </w:p>
     <w:p>
       <w:pPr>
         <w:spacing w:line="240" w:lineRule="auto"/>
+        <w:rPr>
+          <w:sz w:val="22"/>
+          <w:szCs w:val="22"/>
+        </w:rPr>
+      </w:pPr>
+    </w:p>
+    <w:p>
+      <w:pPr>
+        <w:spacing w:line="240" w:lineRule="auto"/>
         <w:ind w:left="360"/>
         <w:rPr>
           <w:b/>
@@ -742,6 +749,1460 @@
         <w:t>Comparación de ambas heurísticas</w:t>
       </w:r>
     </w:p>
+    <w:tbl>
+      <w:tblPr>
+        <w:tblStyle w:val="Tablaconcuadrcula"/>
+        <w:tblW w:w="5440" w:type="dxa"/>
+        <w:tblLook w:val="04A0" w:firstRow="1" w:lastRow="0" w:firstColumn="1" w:lastColumn="0" w:noHBand="0" w:noVBand="1"/>
+      </w:tblPr>
+      <w:tblGrid>
+        <w:gridCol w:w="1200"/>
+        <w:gridCol w:w="1791"/>
+        <w:gridCol w:w="2449"/>
+      </w:tblGrid>
+      <w:tr>
+        <w:trPr>
+          <w:trHeight w:val="300"/>
+        </w:trPr>
+        <w:tc>
+          <w:tcPr>
+            <w:tcW w:w="1200" w:type="dxa"/>
+            <w:noWrap/>
+            <w:hideMark/>
+          </w:tcPr>
+          <w:p>
+            <w:pPr>
+              <w:rPr>
+                <w:rFonts w:ascii="Times New Roman" w:eastAsia="Times New Roman" w:hAnsi="Times New Roman" w:cs="Times New Roman"/>
+                <w:kern w:val="0"/>
+                <w:lang w:val="es-CL" w:eastAsia="ja-JP"/>
+                <w14:ligatures w14:val="none"/>
+              </w:rPr>
+            </w:pPr>
+          </w:p>
+        </w:tc>
+        <w:tc>
+          <w:tcPr>
+            <w:tcW w:w="4240" w:type="dxa"/>
+            <w:gridSpan w:val="2"/>
+            <w:noWrap/>
+            <w:hideMark/>
+          </w:tcPr>
+          <w:p>
+            <w:pPr>
+              <w:jc w:val="center"/>
+              <w:rPr>
+                <w:rFonts w:ascii="Aptos Narrow" w:eastAsia="Times New Roman" w:hAnsi="Aptos Narrow" w:cs="Times New Roman"/>
+                <w:color w:val="000000"/>
+                <w:kern w:val="0"/>
+                <w:sz w:val="22"/>
+                <w:szCs w:val="22"/>
+                <w:lang w:val="es-CL" w:eastAsia="ja-JP"/>
+                <w14:ligatures w14:val="none"/>
+              </w:rPr>
+            </w:pPr>
+            <w:r>
+              <w:rPr>
+                <w:rFonts w:ascii="Aptos Narrow" w:eastAsia="Times New Roman" w:hAnsi="Aptos Narrow" w:cs="Times New Roman"/>
+                <w:color w:val="000000"/>
+                <w:kern w:val="0"/>
+                <w:sz w:val="22"/>
+                <w:szCs w:val="22"/>
+                <w:lang w:val="es-CL" w:eastAsia="ja-JP"/>
+                <w14:ligatures w14:val="none"/>
+              </w:rPr>
+              <w:t>H Manhattan</w:t>
+            </w:r>
+          </w:p>
+        </w:tc>
+      </w:tr>
+      <w:tr>
+        <w:trPr>
+          <w:trHeight w:val="300"/>
+        </w:trPr>
+        <w:tc>
+          <w:tcPr>
+            <w:tcW w:w="1200" w:type="dxa"/>
+            <w:noWrap/>
+            <w:hideMark/>
+          </w:tcPr>
+          <w:p>
+            <w:pPr>
+              <w:jc w:val="center"/>
+              <w:rPr>
+                <w:rFonts w:ascii="Aptos Narrow" w:eastAsia="Times New Roman" w:hAnsi="Aptos Narrow" w:cs="Times New Roman"/>
+                <w:color w:val="000000"/>
+                <w:kern w:val="0"/>
+                <w:sz w:val="22"/>
+                <w:szCs w:val="22"/>
+                <w:lang w:val="es-CL" w:eastAsia="ja-JP"/>
+                <w14:ligatures w14:val="none"/>
+              </w:rPr>
+            </w:pPr>
+            <w:r>
+              <w:rPr>
+                <w:rFonts w:ascii="Aptos Narrow" w:eastAsia="Times New Roman" w:hAnsi="Aptos Narrow" w:cs="Times New Roman"/>
+                <w:color w:val="000000"/>
+                <w:kern w:val="0"/>
+                <w:sz w:val="22"/>
+                <w:szCs w:val="22"/>
+                <w:lang w:val="es-CL" w:eastAsia="ja-JP"/>
+                <w14:ligatures w14:val="none"/>
+              </w:rPr>
+              <w:t>Tamaño Laberinto</w:t>
+            </w:r>
+          </w:p>
+        </w:tc>
+        <w:tc>
+          <w:tcPr>
+            <w:tcW w:w="1791" w:type="dxa"/>
+            <w:noWrap/>
+            <w:hideMark/>
+          </w:tcPr>
+          <w:p>
+            <w:pPr>
+              <w:rPr>
+                <w:rFonts w:ascii="Aptos Narrow" w:eastAsia="Times New Roman" w:hAnsi="Aptos Narrow" w:cs="Times New Roman"/>
+                <w:color w:val="000000"/>
+                <w:kern w:val="0"/>
+                <w:sz w:val="22"/>
+                <w:szCs w:val="22"/>
+                <w:lang w:val="es-CL" w:eastAsia="ja-JP"/>
+                <w14:ligatures w14:val="none"/>
+              </w:rPr>
+            </w:pPr>
+            <w:r>
+              <w:rPr>
+                <w:rFonts w:ascii="Aptos Narrow" w:eastAsia="Times New Roman" w:hAnsi="Aptos Narrow" w:cs="Times New Roman"/>
+                <w:color w:val="000000"/>
+                <w:kern w:val="0"/>
+                <w:sz w:val="22"/>
+                <w:szCs w:val="22"/>
+                <w:lang w:val="es-CL" w:eastAsia="ja-JP"/>
+                <w14:ligatures w14:val="none"/>
+              </w:rPr>
+              <w:t>Nodos Visitados</w:t>
+            </w:r>
+          </w:p>
+        </w:tc>
+        <w:tc>
+          <w:tcPr>
+            <w:tcW w:w="2449" w:type="dxa"/>
+            <w:noWrap/>
+            <w:hideMark/>
+          </w:tcPr>
+          <w:p>
+            <w:pPr>
+              <w:rPr>
+                <w:rFonts w:ascii="Aptos Narrow" w:eastAsia="Times New Roman" w:hAnsi="Aptos Narrow" w:cs="Times New Roman"/>
+                <w:color w:val="000000"/>
+                <w:kern w:val="0"/>
+                <w:sz w:val="22"/>
+                <w:szCs w:val="22"/>
+                <w:lang w:val="es-CL" w:eastAsia="ja-JP"/>
+                <w14:ligatures w14:val="none"/>
+              </w:rPr>
+            </w:pPr>
+            <w:r>
+              <w:rPr>
+                <w:rFonts w:ascii="Aptos Narrow" w:eastAsia="Times New Roman" w:hAnsi="Aptos Narrow" w:cs="Times New Roman"/>
+                <w:color w:val="000000"/>
+                <w:kern w:val="0"/>
+                <w:sz w:val="22"/>
+                <w:szCs w:val="22"/>
+                <w:lang w:val="es-CL" w:eastAsia="ja-JP"/>
+                <w14:ligatures w14:val="none"/>
+              </w:rPr>
+              <w:t xml:space="preserve">Tiempo </w:t>
+            </w:r>
+            <w:r>
+              <w:rPr>
+                <w:rFonts w:ascii="Aptos Narrow" w:eastAsia="Times New Roman" w:hAnsi="Aptos Narrow" w:cs="Times New Roman"/>
+                <w:color w:val="000000"/>
+                <w:kern w:val="0"/>
+                <w:sz w:val="22"/>
+                <w:szCs w:val="22"/>
+                <w:lang w:val="es-CL" w:eastAsia="ja-JP"/>
+                <w14:ligatures w14:val="none"/>
+              </w:rPr>
+              <w:t>E</w:t>
+            </w:r>
+            <w:r>
+              <w:rPr>
+                <w:rFonts w:ascii="Aptos Narrow" w:eastAsia="Times New Roman" w:hAnsi="Aptos Narrow" w:cs="Times New Roman"/>
+                <w:color w:val="000000"/>
+                <w:kern w:val="0"/>
+                <w:sz w:val="22"/>
+                <w:szCs w:val="22"/>
+                <w:lang w:val="es-CL" w:eastAsia="ja-JP"/>
+                <w14:ligatures w14:val="none"/>
+              </w:rPr>
+              <w:t>jecución</w:t>
+            </w:r>
+            <w:r>
+              <w:rPr>
+                <w:rFonts w:ascii="Aptos Narrow" w:eastAsia="Times New Roman" w:hAnsi="Aptos Narrow" w:cs="Times New Roman"/>
+                <w:color w:val="000000"/>
+                <w:kern w:val="0"/>
+                <w:sz w:val="22"/>
+                <w:szCs w:val="22"/>
+                <w:lang w:val="es-CL" w:eastAsia="ja-JP"/>
+                <w14:ligatures w14:val="none"/>
+              </w:rPr>
+              <w:t>(ms)</w:t>
+            </w:r>
+          </w:p>
+        </w:tc>
+      </w:tr>
+      <w:tr>
+        <w:trPr>
+          <w:trHeight w:val="300"/>
+        </w:trPr>
+        <w:tc>
+          <w:tcPr>
+            <w:tcW w:w="1200" w:type="dxa"/>
+            <w:noWrap/>
+            <w:hideMark/>
+          </w:tcPr>
+          <w:p>
+            <w:pPr>
+              <w:jc w:val="right"/>
+              <w:rPr>
+                <w:rFonts w:ascii="Aptos Narrow" w:eastAsia="Times New Roman" w:hAnsi="Aptos Narrow" w:cs="Times New Roman"/>
+                <w:color w:val="000000"/>
+                <w:kern w:val="0"/>
+                <w:sz w:val="22"/>
+                <w:szCs w:val="22"/>
+                <w:lang w:val="es-CL" w:eastAsia="ja-JP"/>
+                <w14:ligatures w14:val="none"/>
+              </w:rPr>
+            </w:pPr>
+            <w:r>
+              <w:rPr>
+                <w:rFonts w:ascii="Aptos Narrow" w:eastAsia="Times New Roman" w:hAnsi="Aptos Narrow" w:cs="Times New Roman"/>
+                <w:color w:val="000000"/>
+                <w:kern w:val="0"/>
+                <w:sz w:val="22"/>
+                <w:szCs w:val="22"/>
+                <w:lang w:val="es-CL" w:eastAsia="ja-JP"/>
+                <w14:ligatures w14:val="none"/>
+              </w:rPr>
+              <w:t>1000</w:t>
+            </w:r>
+          </w:p>
+        </w:tc>
+        <w:tc>
+          <w:tcPr>
+            <w:tcW w:w="1791" w:type="dxa"/>
+            <w:noWrap/>
+            <w:hideMark/>
+          </w:tcPr>
+          <w:p>
+            <w:pPr>
+              <w:jc w:val="right"/>
+              <w:rPr>
+                <w:rFonts w:ascii="Aptos Narrow" w:eastAsia="Times New Roman" w:hAnsi="Aptos Narrow" w:cs="Times New Roman"/>
+                <w:color w:val="000000"/>
+                <w:kern w:val="0"/>
+                <w:sz w:val="22"/>
+                <w:szCs w:val="22"/>
+                <w:lang w:val="es-CL" w:eastAsia="ja-JP"/>
+                <w14:ligatures w14:val="none"/>
+              </w:rPr>
+            </w:pPr>
+            <w:r>
+              <w:rPr>
+                <w:rFonts w:ascii="Aptos Narrow" w:eastAsia="Times New Roman" w:hAnsi="Aptos Narrow" w:cs="Times New Roman"/>
+                <w:color w:val="000000"/>
+                <w:kern w:val="0"/>
+                <w:sz w:val="22"/>
+                <w:szCs w:val="22"/>
+                <w:lang w:val="es-CL" w:eastAsia="ja-JP"/>
+                <w14:ligatures w14:val="none"/>
+              </w:rPr>
+              <w:t>123686</w:t>
+            </w:r>
+          </w:p>
+        </w:tc>
+        <w:tc>
+          <w:tcPr>
+            <w:tcW w:w="2449" w:type="dxa"/>
+            <w:noWrap/>
+            <w:hideMark/>
+          </w:tcPr>
+          <w:p>
+            <w:pPr>
+              <w:jc w:val="right"/>
+              <w:rPr>
+                <w:rFonts w:ascii="Aptos Narrow" w:eastAsia="Times New Roman" w:hAnsi="Aptos Narrow" w:cs="Times New Roman"/>
+                <w:color w:val="000000"/>
+                <w:kern w:val="0"/>
+                <w:sz w:val="22"/>
+                <w:szCs w:val="22"/>
+                <w:lang w:val="es-CL" w:eastAsia="ja-JP"/>
+                <w14:ligatures w14:val="none"/>
+              </w:rPr>
+            </w:pPr>
+            <w:r>
+              <w:rPr>
+                <w:rFonts w:ascii="Aptos Narrow" w:eastAsia="Times New Roman" w:hAnsi="Aptos Narrow" w:cs="Times New Roman"/>
+                <w:color w:val="000000"/>
+                <w:kern w:val="0"/>
+                <w:sz w:val="22"/>
+                <w:szCs w:val="22"/>
+                <w:lang w:val="es-CL" w:eastAsia="ja-JP"/>
+                <w14:ligatures w14:val="none"/>
+              </w:rPr>
+              <w:t>56</w:t>
+            </w:r>
+          </w:p>
+        </w:tc>
+      </w:tr>
+      <w:tr>
+        <w:trPr>
+          <w:trHeight w:val="300"/>
+        </w:trPr>
+        <w:tc>
+          <w:tcPr>
+            <w:tcW w:w="1200" w:type="dxa"/>
+            <w:noWrap/>
+            <w:hideMark/>
+          </w:tcPr>
+          <w:p>
+            <w:pPr>
+              <w:jc w:val="right"/>
+              <w:rPr>
+                <w:rFonts w:ascii="Aptos Narrow" w:eastAsia="Times New Roman" w:hAnsi="Aptos Narrow" w:cs="Times New Roman"/>
+                <w:color w:val="000000"/>
+                <w:kern w:val="0"/>
+                <w:sz w:val="22"/>
+                <w:szCs w:val="22"/>
+                <w:lang w:val="es-CL" w:eastAsia="ja-JP"/>
+                <w14:ligatures w14:val="none"/>
+              </w:rPr>
+            </w:pPr>
+            <w:r>
+              <w:rPr>
+                <w:rFonts w:ascii="Aptos Narrow" w:eastAsia="Times New Roman" w:hAnsi="Aptos Narrow" w:cs="Times New Roman"/>
+                <w:color w:val="000000"/>
+                <w:kern w:val="0"/>
+                <w:sz w:val="22"/>
+                <w:szCs w:val="22"/>
+                <w:lang w:val="es-CL" w:eastAsia="ja-JP"/>
+                <w14:ligatures w14:val="none"/>
+              </w:rPr>
+              <w:t>2000</w:t>
+            </w:r>
+          </w:p>
+        </w:tc>
+        <w:tc>
+          <w:tcPr>
+            <w:tcW w:w="1791" w:type="dxa"/>
+            <w:noWrap/>
+            <w:hideMark/>
+          </w:tcPr>
+          <w:p>
+            <w:pPr>
+              <w:jc w:val="right"/>
+              <w:rPr>
+                <w:rFonts w:ascii="Aptos Narrow" w:eastAsia="Times New Roman" w:hAnsi="Aptos Narrow" w:cs="Times New Roman"/>
+                <w:color w:val="000000"/>
+                <w:kern w:val="0"/>
+                <w:sz w:val="22"/>
+                <w:szCs w:val="22"/>
+                <w:lang w:val="es-CL" w:eastAsia="ja-JP"/>
+                <w14:ligatures w14:val="none"/>
+              </w:rPr>
+            </w:pPr>
+            <w:r>
+              <w:rPr>
+                <w:rFonts w:ascii="Aptos Narrow" w:eastAsia="Times New Roman" w:hAnsi="Aptos Narrow" w:cs="Times New Roman"/>
+                <w:color w:val="000000"/>
+                <w:kern w:val="0"/>
+                <w:sz w:val="22"/>
+                <w:szCs w:val="22"/>
+                <w:lang w:val="es-CL" w:eastAsia="ja-JP"/>
+                <w14:ligatures w14:val="none"/>
+              </w:rPr>
+              <w:t>651508</w:t>
+            </w:r>
+          </w:p>
+        </w:tc>
+        <w:tc>
+          <w:tcPr>
+            <w:tcW w:w="2449" w:type="dxa"/>
+            <w:noWrap/>
+            <w:hideMark/>
+          </w:tcPr>
+          <w:p>
+            <w:pPr>
+              <w:jc w:val="right"/>
+              <w:rPr>
+                <w:rFonts w:ascii="Aptos Narrow" w:eastAsia="Times New Roman" w:hAnsi="Aptos Narrow" w:cs="Times New Roman"/>
+                <w:color w:val="000000"/>
+                <w:kern w:val="0"/>
+                <w:sz w:val="22"/>
+                <w:szCs w:val="22"/>
+                <w:lang w:val="es-CL" w:eastAsia="ja-JP"/>
+                <w14:ligatures w14:val="none"/>
+              </w:rPr>
+            </w:pPr>
+            <w:r>
+              <w:rPr>
+                <w:rFonts w:ascii="Aptos Narrow" w:eastAsia="Times New Roman" w:hAnsi="Aptos Narrow" w:cs="Times New Roman"/>
+                <w:color w:val="000000"/>
+                <w:kern w:val="0"/>
+                <w:sz w:val="22"/>
+                <w:szCs w:val="22"/>
+                <w:lang w:val="es-CL" w:eastAsia="ja-JP"/>
+                <w14:ligatures w14:val="none"/>
+              </w:rPr>
+              <w:t>324</w:t>
+            </w:r>
+          </w:p>
+        </w:tc>
+      </w:tr>
+      <w:tr>
+        <w:trPr>
+          <w:trHeight w:val="300"/>
+        </w:trPr>
+        <w:tc>
+          <w:tcPr>
+            <w:tcW w:w="1200" w:type="dxa"/>
+            <w:noWrap/>
+            <w:hideMark/>
+          </w:tcPr>
+          <w:p>
+            <w:pPr>
+              <w:jc w:val="right"/>
+              <w:rPr>
+                <w:rFonts w:ascii="Aptos Narrow" w:eastAsia="Times New Roman" w:hAnsi="Aptos Narrow" w:cs="Times New Roman"/>
+                <w:color w:val="000000"/>
+                <w:kern w:val="0"/>
+                <w:sz w:val="22"/>
+                <w:szCs w:val="22"/>
+                <w:lang w:val="es-CL" w:eastAsia="ja-JP"/>
+                <w14:ligatures w14:val="none"/>
+              </w:rPr>
+            </w:pPr>
+            <w:r>
+              <w:rPr>
+                <w:rFonts w:ascii="Aptos Narrow" w:eastAsia="Times New Roman" w:hAnsi="Aptos Narrow" w:cs="Times New Roman"/>
+                <w:color w:val="000000"/>
+                <w:kern w:val="0"/>
+                <w:sz w:val="22"/>
+                <w:szCs w:val="22"/>
+                <w:lang w:val="es-CL" w:eastAsia="ja-JP"/>
+                <w14:ligatures w14:val="none"/>
+              </w:rPr>
+              <w:t>3000</w:t>
+            </w:r>
+          </w:p>
+        </w:tc>
+        <w:tc>
+          <w:tcPr>
+            <w:tcW w:w="1791" w:type="dxa"/>
+            <w:noWrap/>
+            <w:hideMark/>
+          </w:tcPr>
+          <w:p>
+            <w:pPr>
+              <w:jc w:val="right"/>
+              <w:rPr>
+                <w:rFonts w:ascii="Aptos Narrow" w:eastAsia="Times New Roman" w:hAnsi="Aptos Narrow" w:cs="Times New Roman"/>
+                <w:color w:val="000000"/>
+                <w:kern w:val="0"/>
+                <w:sz w:val="22"/>
+                <w:szCs w:val="22"/>
+                <w:lang w:val="es-CL" w:eastAsia="ja-JP"/>
+                <w14:ligatures w14:val="none"/>
+              </w:rPr>
+            </w:pPr>
+            <w:r>
+              <w:rPr>
+                <w:rFonts w:ascii="Aptos Narrow" w:eastAsia="Times New Roman" w:hAnsi="Aptos Narrow" w:cs="Times New Roman"/>
+                <w:color w:val="000000"/>
+                <w:kern w:val="0"/>
+                <w:sz w:val="22"/>
+                <w:szCs w:val="22"/>
+                <w:lang w:val="es-CL" w:eastAsia="ja-JP"/>
+                <w14:ligatures w14:val="none"/>
+              </w:rPr>
+              <w:t>2254876</w:t>
+            </w:r>
+          </w:p>
+        </w:tc>
+        <w:tc>
+          <w:tcPr>
+            <w:tcW w:w="2449" w:type="dxa"/>
+            <w:noWrap/>
+            <w:hideMark/>
+          </w:tcPr>
+          <w:p>
+            <w:pPr>
+              <w:jc w:val="right"/>
+              <w:rPr>
+                <w:rFonts w:ascii="Aptos Narrow" w:eastAsia="Times New Roman" w:hAnsi="Aptos Narrow" w:cs="Times New Roman"/>
+                <w:color w:val="000000"/>
+                <w:kern w:val="0"/>
+                <w:sz w:val="22"/>
+                <w:szCs w:val="22"/>
+                <w:lang w:val="es-CL" w:eastAsia="ja-JP"/>
+                <w14:ligatures w14:val="none"/>
+              </w:rPr>
+            </w:pPr>
+            <w:r>
+              <w:rPr>
+                <w:rFonts w:ascii="Aptos Narrow" w:eastAsia="Times New Roman" w:hAnsi="Aptos Narrow" w:cs="Times New Roman"/>
+                <w:color w:val="000000"/>
+                <w:kern w:val="0"/>
+                <w:sz w:val="22"/>
+                <w:szCs w:val="22"/>
+                <w:lang w:val="es-CL" w:eastAsia="ja-JP"/>
+                <w14:ligatures w14:val="none"/>
+              </w:rPr>
+              <w:t>1636</w:t>
+            </w:r>
+          </w:p>
+        </w:tc>
+      </w:tr>
+      <w:tr>
+        <w:trPr>
+          <w:trHeight w:val="300"/>
+        </w:trPr>
+        <w:tc>
+          <w:tcPr>
+            <w:tcW w:w="1200" w:type="dxa"/>
+            <w:noWrap/>
+            <w:hideMark/>
+          </w:tcPr>
+          <w:p>
+            <w:pPr>
+              <w:jc w:val="right"/>
+              <w:rPr>
+                <w:rFonts w:ascii="Aptos Narrow" w:eastAsia="Times New Roman" w:hAnsi="Aptos Narrow" w:cs="Times New Roman"/>
+                <w:color w:val="000000"/>
+                <w:kern w:val="0"/>
+                <w:sz w:val="22"/>
+                <w:szCs w:val="22"/>
+                <w:lang w:val="es-CL" w:eastAsia="ja-JP"/>
+                <w14:ligatures w14:val="none"/>
+              </w:rPr>
+            </w:pPr>
+            <w:r>
+              <w:rPr>
+                <w:rFonts w:ascii="Aptos Narrow" w:eastAsia="Times New Roman" w:hAnsi="Aptos Narrow" w:cs="Times New Roman"/>
+                <w:color w:val="000000"/>
+                <w:kern w:val="0"/>
+                <w:sz w:val="22"/>
+                <w:szCs w:val="22"/>
+                <w:lang w:val="es-CL" w:eastAsia="ja-JP"/>
+                <w14:ligatures w14:val="none"/>
+              </w:rPr>
+              <w:t>4000</w:t>
+            </w:r>
+          </w:p>
+        </w:tc>
+        <w:tc>
+          <w:tcPr>
+            <w:tcW w:w="1791" w:type="dxa"/>
+            <w:noWrap/>
+            <w:hideMark/>
+          </w:tcPr>
+          <w:p>
+            <w:pPr>
+              <w:jc w:val="right"/>
+              <w:rPr>
+                <w:rFonts w:ascii="Aptos Narrow" w:eastAsia="Times New Roman" w:hAnsi="Aptos Narrow" w:cs="Times New Roman"/>
+                <w:color w:val="000000"/>
+                <w:kern w:val="0"/>
+                <w:sz w:val="22"/>
+                <w:szCs w:val="22"/>
+                <w:lang w:val="es-CL" w:eastAsia="ja-JP"/>
+                <w14:ligatures w14:val="none"/>
+              </w:rPr>
+            </w:pPr>
+            <w:r>
+              <w:rPr>
+                <w:rFonts w:ascii="Aptos Narrow" w:eastAsia="Times New Roman" w:hAnsi="Aptos Narrow" w:cs="Times New Roman"/>
+                <w:color w:val="000000"/>
+                <w:kern w:val="0"/>
+                <w:sz w:val="22"/>
+                <w:szCs w:val="22"/>
+                <w:lang w:val="es-CL" w:eastAsia="ja-JP"/>
+                <w14:ligatures w14:val="none"/>
+              </w:rPr>
+              <w:t>3610521</w:t>
+            </w:r>
+          </w:p>
+        </w:tc>
+        <w:tc>
+          <w:tcPr>
+            <w:tcW w:w="2449" w:type="dxa"/>
+            <w:noWrap/>
+            <w:hideMark/>
+          </w:tcPr>
+          <w:p>
+            <w:pPr>
+              <w:jc w:val="right"/>
+              <w:rPr>
+                <w:rFonts w:ascii="Aptos Narrow" w:eastAsia="Times New Roman" w:hAnsi="Aptos Narrow" w:cs="Times New Roman"/>
+                <w:color w:val="000000"/>
+                <w:kern w:val="0"/>
+                <w:sz w:val="22"/>
+                <w:szCs w:val="22"/>
+                <w:lang w:val="es-CL" w:eastAsia="ja-JP"/>
+                <w14:ligatures w14:val="none"/>
+              </w:rPr>
+            </w:pPr>
+            <w:r>
+              <w:rPr>
+                <w:rFonts w:ascii="Aptos Narrow" w:eastAsia="Times New Roman" w:hAnsi="Aptos Narrow" w:cs="Times New Roman"/>
+                <w:color w:val="000000"/>
+                <w:kern w:val="0"/>
+                <w:sz w:val="22"/>
+                <w:szCs w:val="22"/>
+                <w:lang w:val="es-CL" w:eastAsia="ja-JP"/>
+                <w14:ligatures w14:val="none"/>
+              </w:rPr>
+              <w:t>2345</w:t>
+            </w:r>
+          </w:p>
+        </w:tc>
+      </w:tr>
+      <w:tr>
+        <w:trPr>
+          <w:trHeight w:val="300"/>
+        </w:trPr>
+        <w:tc>
+          <w:tcPr>
+            <w:tcW w:w="1200" w:type="dxa"/>
+            <w:noWrap/>
+            <w:hideMark/>
+          </w:tcPr>
+          <w:p>
+            <w:pPr>
+              <w:jc w:val="right"/>
+              <w:rPr>
+                <w:rFonts w:ascii="Aptos Narrow" w:eastAsia="Times New Roman" w:hAnsi="Aptos Narrow" w:cs="Times New Roman"/>
+                <w:color w:val="000000"/>
+                <w:kern w:val="0"/>
+                <w:sz w:val="22"/>
+                <w:szCs w:val="22"/>
+                <w:lang w:val="es-CL" w:eastAsia="ja-JP"/>
+                <w14:ligatures w14:val="none"/>
+              </w:rPr>
+            </w:pPr>
+            <w:r>
+              <w:rPr>
+                <w:rFonts w:ascii="Aptos Narrow" w:eastAsia="Times New Roman" w:hAnsi="Aptos Narrow" w:cs="Times New Roman"/>
+                <w:color w:val="000000"/>
+                <w:kern w:val="0"/>
+                <w:sz w:val="22"/>
+                <w:szCs w:val="22"/>
+                <w:lang w:val="es-CL" w:eastAsia="ja-JP"/>
+                <w14:ligatures w14:val="none"/>
+              </w:rPr>
+              <w:t>5000</w:t>
+            </w:r>
+          </w:p>
+        </w:tc>
+        <w:tc>
+          <w:tcPr>
+            <w:tcW w:w="1791" w:type="dxa"/>
+            <w:noWrap/>
+            <w:hideMark/>
+          </w:tcPr>
+          <w:p>
+            <w:pPr>
+              <w:jc w:val="right"/>
+              <w:rPr>
+                <w:rFonts w:ascii="Aptos Narrow" w:eastAsia="Times New Roman" w:hAnsi="Aptos Narrow" w:cs="Times New Roman"/>
+                <w:color w:val="000000"/>
+                <w:kern w:val="0"/>
+                <w:sz w:val="22"/>
+                <w:szCs w:val="22"/>
+                <w:lang w:val="es-CL" w:eastAsia="ja-JP"/>
+                <w14:ligatures w14:val="none"/>
+              </w:rPr>
+            </w:pPr>
+            <w:r>
+              <w:rPr>
+                <w:rFonts w:ascii="Aptos Narrow" w:eastAsia="Times New Roman" w:hAnsi="Aptos Narrow" w:cs="Times New Roman"/>
+                <w:color w:val="000000"/>
+                <w:kern w:val="0"/>
+                <w:sz w:val="22"/>
+                <w:szCs w:val="22"/>
+                <w:lang w:val="es-CL" w:eastAsia="ja-JP"/>
+                <w14:ligatures w14:val="none"/>
+              </w:rPr>
+              <w:t>3194668</w:t>
+            </w:r>
+          </w:p>
+        </w:tc>
+        <w:tc>
+          <w:tcPr>
+            <w:tcW w:w="2449" w:type="dxa"/>
+            <w:noWrap/>
+            <w:hideMark/>
+          </w:tcPr>
+          <w:p>
+            <w:pPr>
+              <w:jc w:val="right"/>
+              <w:rPr>
+                <w:rFonts w:ascii="Aptos Narrow" w:eastAsia="Times New Roman" w:hAnsi="Aptos Narrow" w:cs="Times New Roman"/>
+                <w:color w:val="000000"/>
+                <w:kern w:val="0"/>
+                <w:sz w:val="22"/>
+                <w:szCs w:val="22"/>
+                <w:lang w:val="es-CL" w:eastAsia="ja-JP"/>
+                <w14:ligatures w14:val="none"/>
+              </w:rPr>
+            </w:pPr>
+            <w:r>
+              <w:rPr>
+                <w:rFonts w:ascii="Aptos Narrow" w:eastAsia="Times New Roman" w:hAnsi="Aptos Narrow" w:cs="Times New Roman"/>
+                <w:color w:val="000000"/>
+                <w:kern w:val="0"/>
+                <w:sz w:val="22"/>
+                <w:szCs w:val="22"/>
+                <w:lang w:val="es-CL" w:eastAsia="ja-JP"/>
+                <w14:ligatures w14:val="none"/>
+              </w:rPr>
+              <w:t>1921</w:t>
+            </w:r>
+          </w:p>
+        </w:tc>
+      </w:tr>
+      <w:tr>
+        <w:trPr>
+          <w:trHeight w:val="300"/>
+        </w:trPr>
+        <w:tc>
+          <w:tcPr>
+            <w:tcW w:w="1200" w:type="dxa"/>
+            <w:noWrap/>
+            <w:hideMark/>
+          </w:tcPr>
+          <w:p>
+            <w:pPr>
+              <w:jc w:val="right"/>
+              <w:rPr>
+                <w:rFonts w:ascii="Aptos Narrow" w:eastAsia="Times New Roman" w:hAnsi="Aptos Narrow" w:cs="Times New Roman"/>
+                <w:color w:val="000000"/>
+                <w:kern w:val="0"/>
+                <w:sz w:val="22"/>
+                <w:szCs w:val="22"/>
+                <w:lang w:val="es-CL" w:eastAsia="ja-JP"/>
+                <w14:ligatures w14:val="none"/>
+              </w:rPr>
+            </w:pPr>
+            <w:r>
+              <w:rPr>
+                <w:rFonts w:ascii="Aptos Narrow" w:eastAsia="Times New Roman" w:hAnsi="Aptos Narrow" w:cs="Times New Roman"/>
+                <w:color w:val="000000"/>
+                <w:kern w:val="0"/>
+                <w:sz w:val="22"/>
+                <w:szCs w:val="22"/>
+                <w:lang w:val="es-CL" w:eastAsia="ja-JP"/>
+                <w14:ligatures w14:val="none"/>
+              </w:rPr>
+              <w:t>6000</w:t>
+            </w:r>
+          </w:p>
+        </w:tc>
+        <w:tc>
+          <w:tcPr>
+            <w:tcW w:w="1791" w:type="dxa"/>
+            <w:noWrap/>
+            <w:hideMark/>
+          </w:tcPr>
+          <w:p>
+            <w:pPr>
+              <w:jc w:val="right"/>
+              <w:rPr>
+                <w:rFonts w:ascii="Aptos Narrow" w:eastAsia="Times New Roman" w:hAnsi="Aptos Narrow" w:cs="Times New Roman"/>
+                <w:color w:val="000000"/>
+                <w:kern w:val="0"/>
+                <w:sz w:val="22"/>
+                <w:szCs w:val="22"/>
+                <w:lang w:val="es-CL" w:eastAsia="ja-JP"/>
+                <w14:ligatures w14:val="none"/>
+              </w:rPr>
+            </w:pPr>
+            <w:r>
+              <w:rPr>
+                <w:rFonts w:ascii="Aptos Narrow" w:eastAsia="Times New Roman" w:hAnsi="Aptos Narrow" w:cs="Times New Roman"/>
+                <w:color w:val="000000"/>
+                <w:kern w:val="0"/>
+                <w:sz w:val="22"/>
+                <w:szCs w:val="22"/>
+                <w:lang w:val="es-CL" w:eastAsia="ja-JP"/>
+                <w14:ligatures w14:val="none"/>
+              </w:rPr>
+              <w:t>1294584</w:t>
+            </w:r>
+          </w:p>
+        </w:tc>
+        <w:tc>
+          <w:tcPr>
+            <w:tcW w:w="2449" w:type="dxa"/>
+            <w:noWrap/>
+            <w:hideMark/>
+          </w:tcPr>
+          <w:p>
+            <w:pPr>
+              <w:jc w:val="right"/>
+              <w:rPr>
+                <w:rFonts w:ascii="Aptos Narrow" w:eastAsia="Times New Roman" w:hAnsi="Aptos Narrow" w:cs="Times New Roman"/>
+                <w:color w:val="000000"/>
+                <w:kern w:val="0"/>
+                <w:sz w:val="22"/>
+                <w:szCs w:val="22"/>
+                <w:lang w:val="es-CL" w:eastAsia="ja-JP"/>
+                <w14:ligatures w14:val="none"/>
+              </w:rPr>
+            </w:pPr>
+            <w:r>
+              <w:rPr>
+                <w:rFonts w:ascii="Aptos Narrow" w:eastAsia="Times New Roman" w:hAnsi="Aptos Narrow" w:cs="Times New Roman"/>
+                <w:color w:val="000000"/>
+                <w:kern w:val="0"/>
+                <w:sz w:val="22"/>
+                <w:szCs w:val="22"/>
+                <w:lang w:val="es-CL" w:eastAsia="ja-JP"/>
+                <w14:ligatures w14:val="none"/>
+              </w:rPr>
+              <w:t>701</w:t>
+            </w:r>
+          </w:p>
+        </w:tc>
+      </w:tr>
+      <w:tr>
+        <w:trPr>
+          <w:trHeight w:val="300"/>
+        </w:trPr>
+        <w:tc>
+          <w:tcPr>
+            <w:tcW w:w="1200" w:type="dxa"/>
+            <w:noWrap/>
+            <w:hideMark/>
+          </w:tcPr>
+          <w:p>
+            <w:pPr>
+              <w:jc w:val="right"/>
+              <w:rPr>
+                <w:rFonts w:ascii="Aptos Narrow" w:eastAsia="Times New Roman" w:hAnsi="Aptos Narrow" w:cs="Times New Roman"/>
+                <w:color w:val="000000"/>
+                <w:kern w:val="0"/>
+                <w:sz w:val="22"/>
+                <w:szCs w:val="22"/>
+                <w:lang w:val="es-CL" w:eastAsia="ja-JP"/>
+                <w14:ligatures w14:val="none"/>
+              </w:rPr>
+            </w:pPr>
+            <w:r>
+              <w:rPr>
+                <w:rFonts w:ascii="Aptos Narrow" w:eastAsia="Times New Roman" w:hAnsi="Aptos Narrow" w:cs="Times New Roman"/>
+                <w:color w:val="000000"/>
+                <w:kern w:val="0"/>
+                <w:sz w:val="22"/>
+                <w:szCs w:val="22"/>
+                <w:lang w:val="es-CL" w:eastAsia="ja-JP"/>
+                <w14:ligatures w14:val="none"/>
+              </w:rPr>
+              <w:t>7000</w:t>
+            </w:r>
+          </w:p>
+        </w:tc>
+        <w:tc>
+          <w:tcPr>
+            <w:tcW w:w="1791" w:type="dxa"/>
+            <w:noWrap/>
+            <w:hideMark/>
+          </w:tcPr>
+          <w:p>
+            <w:pPr>
+              <w:jc w:val="right"/>
+              <w:rPr>
+                <w:rFonts w:ascii="Aptos Narrow" w:eastAsia="Times New Roman" w:hAnsi="Aptos Narrow" w:cs="Times New Roman"/>
+                <w:color w:val="000000"/>
+                <w:kern w:val="0"/>
+                <w:sz w:val="22"/>
+                <w:szCs w:val="22"/>
+                <w:lang w:val="es-CL" w:eastAsia="ja-JP"/>
+                <w14:ligatures w14:val="none"/>
+              </w:rPr>
+            </w:pPr>
+            <w:r>
+              <w:rPr>
+                <w:rFonts w:ascii="Aptos Narrow" w:eastAsia="Times New Roman" w:hAnsi="Aptos Narrow" w:cs="Times New Roman"/>
+                <w:color w:val="000000"/>
+                <w:kern w:val="0"/>
+                <w:sz w:val="22"/>
+                <w:szCs w:val="22"/>
+                <w:lang w:val="es-CL" w:eastAsia="ja-JP"/>
+                <w14:ligatures w14:val="none"/>
+              </w:rPr>
+              <w:t>16820946</w:t>
+            </w:r>
+          </w:p>
+        </w:tc>
+        <w:tc>
+          <w:tcPr>
+            <w:tcW w:w="2449" w:type="dxa"/>
+            <w:noWrap/>
+            <w:hideMark/>
+          </w:tcPr>
+          <w:p>
+            <w:pPr>
+              <w:jc w:val="right"/>
+              <w:rPr>
+                <w:rFonts w:ascii="Aptos Narrow" w:eastAsia="Times New Roman" w:hAnsi="Aptos Narrow" w:cs="Times New Roman"/>
+                <w:color w:val="000000"/>
+                <w:kern w:val="0"/>
+                <w:sz w:val="22"/>
+                <w:szCs w:val="22"/>
+                <w:lang w:val="es-CL" w:eastAsia="ja-JP"/>
+                <w14:ligatures w14:val="none"/>
+              </w:rPr>
+            </w:pPr>
+            <w:r>
+              <w:rPr>
+                <w:rFonts w:ascii="Aptos Narrow" w:eastAsia="Times New Roman" w:hAnsi="Aptos Narrow" w:cs="Times New Roman"/>
+                <w:color w:val="000000"/>
+                <w:kern w:val="0"/>
+                <w:sz w:val="22"/>
+                <w:szCs w:val="22"/>
+                <w:lang w:val="es-CL" w:eastAsia="ja-JP"/>
+                <w14:ligatures w14:val="none"/>
+              </w:rPr>
+              <w:t>15388</w:t>
+            </w:r>
+          </w:p>
+        </w:tc>
+      </w:tr>
+      <w:tr>
+        <w:trPr>
+          <w:trHeight w:val="300"/>
+        </w:trPr>
+        <w:tc>
+          <w:tcPr>
+            <w:tcW w:w="1200" w:type="dxa"/>
+            <w:noWrap/>
+            <w:hideMark/>
+          </w:tcPr>
+          <w:p>
+            <w:pPr>
+              <w:jc w:val="right"/>
+              <w:rPr>
+                <w:rFonts w:ascii="Aptos Narrow" w:eastAsia="Times New Roman" w:hAnsi="Aptos Narrow" w:cs="Times New Roman"/>
+                <w:color w:val="000000"/>
+                <w:kern w:val="0"/>
+                <w:sz w:val="22"/>
+                <w:szCs w:val="22"/>
+                <w:lang w:val="es-CL" w:eastAsia="ja-JP"/>
+                <w14:ligatures w14:val="none"/>
+              </w:rPr>
+            </w:pPr>
+            <w:r>
+              <w:rPr>
+                <w:rFonts w:ascii="Aptos Narrow" w:eastAsia="Times New Roman" w:hAnsi="Aptos Narrow" w:cs="Times New Roman"/>
+                <w:color w:val="000000"/>
+                <w:kern w:val="0"/>
+                <w:sz w:val="22"/>
+                <w:szCs w:val="22"/>
+                <w:lang w:val="es-CL" w:eastAsia="ja-JP"/>
+                <w14:ligatures w14:val="none"/>
+              </w:rPr>
+              <w:t>8000</w:t>
+            </w:r>
+          </w:p>
+        </w:tc>
+        <w:tc>
+          <w:tcPr>
+            <w:tcW w:w="1791" w:type="dxa"/>
+            <w:noWrap/>
+            <w:hideMark/>
+          </w:tcPr>
+          <w:p>
+            <w:pPr>
+              <w:jc w:val="right"/>
+              <w:rPr>
+                <w:rFonts w:ascii="Aptos Narrow" w:eastAsia="Times New Roman" w:hAnsi="Aptos Narrow" w:cs="Times New Roman"/>
+                <w:color w:val="000000"/>
+                <w:kern w:val="0"/>
+                <w:sz w:val="22"/>
+                <w:szCs w:val="22"/>
+                <w:lang w:val="es-CL" w:eastAsia="ja-JP"/>
+                <w14:ligatures w14:val="none"/>
+              </w:rPr>
+            </w:pPr>
+            <w:r>
+              <w:rPr>
+                <w:rFonts w:ascii="Aptos Narrow" w:eastAsia="Times New Roman" w:hAnsi="Aptos Narrow" w:cs="Times New Roman"/>
+                <w:color w:val="000000"/>
+                <w:kern w:val="0"/>
+                <w:sz w:val="22"/>
+                <w:szCs w:val="22"/>
+                <w:lang w:val="es-CL" w:eastAsia="ja-JP"/>
+                <w14:ligatures w14:val="none"/>
+              </w:rPr>
+              <w:t>8292980</w:t>
+            </w:r>
+          </w:p>
+        </w:tc>
+        <w:tc>
+          <w:tcPr>
+            <w:tcW w:w="2449" w:type="dxa"/>
+            <w:noWrap/>
+            <w:hideMark/>
+          </w:tcPr>
+          <w:p>
+            <w:pPr>
+              <w:jc w:val="right"/>
+              <w:rPr>
+                <w:rFonts w:ascii="Aptos Narrow" w:eastAsia="Times New Roman" w:hAnsi="Aptos Narrow" w:cs="Times New Roman"/>
+                <w:color w:val="000000"/>
+                <w:kern w:val="0"/>
+                <w:sz w:val="22"/>
+                <w:szCs w:val="22"/>
+                <w:lang w:val="es-CL" w:eastAsia="ja-JP"/>
+                <w14:ligatures w14:val="none"/>
+              </w:rPr>
+            </w:pPr>
+            <w:r>
+              <w:rPr>
+                <w:rFonts w:ascii="Aptos Narrow" w:eastAsia="Times New Roman" w:hAnsi="Aptos Narrow" w:cs="Times New Roman"/>
+                <w:color w:val="000000"/>
+                <w:kern w:val="0"/>
+                <w:sz w:val="22"/>
+                <w:szCs w:val="22"/>
+                <w:lang w:val="es-CL" w:eastAsia="ja-JP"/>
+                <w14:ligatures w14:val="none"/>
+              </w:rPr>
+              <w:t>5654</w:t>
+            </w:r>
+          </w:p>
+        </w:tc>
+      </w:tr>
+      <w:tr>
+        <w:trPr>
+          <w:trHeight w:val="300"/>
+        </w:trPr>
+        <w:tc>
+          <w:tcPr>
+            <w:tcW w:w="1200" w:type="dxa"/>
+            <w:noWrap/>
+            <w:hideMark/>
+          </w:tcPr>
+          <w:p>
+            <w:pPr>
+              <w:jc w:val="right"/>
+              <w:rPr>
+                <w:rFonts w:ascii="Aptos Narrow" w:eastAsia="Times New Roman" w:hAnsi="Aptos Narrow" w:cs="Times New Roman"/>
+                <w:color w:val="000000"/>
+                <w:kern w:val="0"/>
+                <w:sz w:val="22"/>
+                <w:szCs w:val="22"/>
+                <w:lang w:val="es-CL" w:eastAsia="ja-JP"/>
+                <w14:ligatures w14:val="none"/>
+              </w:rPr>
+            </w:pPr>
+            <w:r>
+              <w:rPr>
+                <w:rFonts w:ascii="Aptos Narrow" w:eastAsia="Times New Roman" w:hAnsi="Aptos Narrow" w:cs="Times New Roman"/>
+                <w:color w:val="000000"/>
+                <w:kern w:val="0"/>
+                <w:sz w:val="22"/>
+                <w:szCs w:val="22"/>
+                <w:lang w:val="es-CL" w:eastAsia="ja-JP"/>
+                <w14:ligatures w14:val="none"/>
+              </w:rPr>
+              <w:t>9000</w:t>
+            </w:r>
+          </w:p>
+        </w:tc>
+        <w:tc>
+          <w:tcPr>
+            <w:tcW w:w="1791" w:type="dxa"/>
+            <w:noWrap/>
+            <w:hideMark/>
+          </w:tcPr>
+          <w:p>
+            <w:pPr>
+              <w:jc w:val="right"/>
+              <w:rPr>
+                <w:rFonts w:ascii="Aptos Narrow" w:eastAsia="Times New Roman" w:hAnsi="Aptos Narrow" w:cs="Times New Roman"/>
+                <w:color w:val="000000"/>
+                <w:kern w:val="0"/>
+                <w:sz w:val="22"/>
+                <w:szCs w:val="22"/>
+                <w:lang w:val="es-CL" w:eastAsia="ja-JP"/>
+                <w14:ligatures w14:val="none"/>
+              </w:rPr>
+            </w:pPr>
+            <w:r>
+              <w:rPr>
+                <w:rFonts w:ascii="Aptos Narrow" w:eastAsia="Times New Roman" w:hAnsi="Aptos Narrow" w:cs="Times New Roman"/>
+                <w:color w:val="000000"/>
+                <w:kern w:val="0"/>
+                <w:sz w:val="22"/>
+                <w:szCs w:val="22"/>
+                <w:lang w:val="es-CL" w:eastAsia="ja-JP"/>
+                <w14:ligatures w14:val="none"/>
+              </w:rPr>
+              <w:t>25597422</w:t>
+            </w:r>
+          </w:p>
+        </w:tc>
+        <w:tc>
+          <w:tcPr>
+            <w:tcW w:w="2449" w:type="dxa"/>
+            <w:noWrap/>
+            <w:hideMark/>
+          </w:tcPr>
+          <w:p>
+            <w:pPr>
+              <w:jc w:val="right"/>
+              <w:rPr>
+                <w:rFonts w:ascii="Aptos Narrow" w:eastAsia="Times New Roman" w:hAnsi="Aptos Narrow" w:cs="Times New Roman"/>
+                <w:color w:val="000000"/>
+                <w:kern w:val="0"/>
+                <w:sz w:val="22"/>
+                <w:szCs w:val="22"/>
+                <w:lang w:val="es-CL" w:eastAsia="ja-JP"/>
+                <w14:ligatures w14:val="none"/>
+              </w:rPr>
+            </w:pPr>
+            <w:r>
+              <w:rPr>
+                <w:rFonts w:ascii="Aptos Narrow" w:eastAsia="Times New Roman" w:hAnsi="Aptos Narrow" w:cs="Times New Roman"/>
+                <w:color w:val="000000"/>
+                <w:kern w:val="0"/>
+                <w:sz w:val="22"/>
+                <w:szCs w:val="22"/>
+                <w:lang w:val="es-CL" w:eastAsia="ja-JP"/>
+                <w14:ligatures w14:val="none"/>
+              </w:rPr>
+              <w:t>21522</w:t>
+            </w:r>
+          </w:p>
+        </w:tc>
+      </w:tr>
+      <w:tr>
+        <w:trPr>
+          <w:trHeight w:val="300"/>
+        </w:trPr>
+        <w:tc>
+          <w:tcPr>
+            <w:tcW w:w="1200" w:type="dxa"/>
+            <w:noWrap/>
+            <w:hideMark/>
+          </w:tcPr>
+          <w:p>
+            <w:pPr>
+              <w:jc w:val="right"/>
+              <w:rPr>
+                <w:rFonts w:ascii="Aptos Narrow" w:eastAsia="Times New Roman" w:hAnsi="Aptos Narrow" w:cs="Times New Roman"/>
+                <w:color w:val="000000"/>
+                <w:kern w:val="0"/>
+                <w:sz w:val="22"/>
+                <w:szCs w:val="22"/>
+                <w:lang w:val="es-CL" w:eastAsia="ja-JP"/>
+                <w14:ligatures w14:val="none"/>
+              </w:rPr>
+            </w:pPr>
+            <w:r>
+              <w:rPr>
+                <w:rFonts w:ascii="Aptos Narrow" w:eastAsia="Times New Roman" w:hAnsi="Aptos Narrow" w:cs="Times New Roman"/>
+                <w:color w:val="000000"/>
+                <w:kern w:val="0"/>
+                <w:sz w:val="22"/>
+                <w:szCs w:val="22"/>
+                <w:lang w:val="es-CL" w:eastAsia="ja-JP"/>
+                <w14:ligatures w14:val="none"/>
+              </w:rPr>
+              <w:t>10000</w:t>
+            </w:r>
+          </w:p>
+        </w:tc>
+        <w:tc>
+          <w:tcPr>
+            <w:tcW w:w="1791" w:type="dxa"/>
+            <w:noWrap/>
+            <w:hideMark/>
+          </w:tcPr>
+          <w:p>
+            <w:pPr>
+              <w:jc w:val="right"/>
+              <w:rPr>
+                <w:rFonts w:ascii="Aptos Narrow" w:eastAsia="Times New Roman" w:hAnsi="Aptos Narrow" w:cs="Times New Roman"/>
+                <w:color w:val="000000"/>
+                <w:kern w:val="0"/>
+                <w:sz w:val="22"/>
+                <w:szCs w:val="22"/>
+                <w:lang w:val="es-CL" w:eastAsia="ja-JP"/>
+                <w14:ligatures w14:val="none"/>
+              </w:rPr>
+            </w:pPr>
+            <w:r>
+              <w:rPr>
+                <w:rFonts w:ascii="Aptos Narrow" w:eastAsia="Times New Roman" w:hAnsi="Aptos Narrow" w:cs="Times New Roman"/>
+                <w:color w:val="000000"/>
+                <w:kern w:val="0"/>
+                <w:sz w:val="22"/>
+                <w:szCs w:val="22"/>
+                <w:lang w:val="es-CL" w:eastAsia="ja-JP"/>
+                <w14:ligatures w14:val="none"/>
+              </w:rPr>
+              <w:t>15856370</w:t>
+            </w:r>
+          </w:p>
+        </w:tc>
+        <w:tc>
+          <w:tcPr>
+            <w:tcW w:w="2449" w:type="dxa"/>
+            <w:noWrap/>
+            <w:hideMark/>
+          </w:tcPr>
+          <w:p>
+            <w:pPr>
+              <w:jc w:val="right"/>
+              <w:rPr>
+                <w:rFonts w:ascii="Aptos Narrow" w:eastAsia="Times New Roman" w:hAnsi="Aptos Narrow" w:cs="Times New Roman"/>
+                <w:color w:val="000000"/>
+                <w:kern w:val="0"/>
+                <w:sz w:val="22"/>
+                <w:szCs w:val="22"/>
+                <w:lang w:val="es-CL" w:eastAsia="ja-JP"/>
+                <w14:ligatures w14:val="none"/>
+              </w:rPr>
+            </w:pPr>
+            <w:r>
+              <w:rPr>
+                <w:rFonts w:ascii="Aptos Narrow" w:eastAsia="Times New Roman" w:hAnsi="Aptos Narrow" w:cs="Times New Roman"/>
+                <w:color w:val="000000"/>
+                <w:kern w:val="0"/>
+                <w:sz w:val="22"/>
+                <w:szCs w:val="22"/>
+                <w:lang w:val="es-CL" w:eastAsia="ja-JP"/>
+                <w14:ligatures w14:val="none"/>
+              </w:rPr>
+              <w:t>11657</w:t>
+            </w:r>
+          </w:p>
+        </w:tc>
+      </w:tr>
+      <w:tr>
+        <w:trPr>
+          <w:trHeight w:val="300"/>
+        </w:trPr>
+        <w:tc>
+          <w:tcPr>
+            <w:tcW w:w="1200" w:type="dxa"/>
+            <w:noWrap/>
+            <w:hideMark/>
+          </w:tcPr>
+          <w:p>
+            <w:pPr>
+              <w:jc w:val="right"/>
+              <w:rPr>
+                <w:rFonts w:ascii="Aptos Narrow" w:eastAsia="Times New Roman" w:hAnsi="Aptos Narrow" w:cs="Times New Roman"/>
+                <w:color w:val="000000"/>
+                <w:kern w:val="0"/>
+                <w:sz w:val="22"/>
+                <w:szCs w:val="22"/>
+                <w:lang w:val="es-CL" w:eastAsia="ja-JP"/>
+                <w14:ligatures w14:val="none"/>
+              </w:rPr>
+            </w:pPr>
+            <w:r>
+              <w:rPr>
+                <w:rFonts w:ascii="Aptos Narrow" w:eastAsia="Times New Roman" w:hAnsi="Aptos Narrow" w:cs="Times New Roman"/>
+                <w:color w:val="000000"/>
+                <w:kern w:val="0"/>
+                <w:sz w:val="22"/>
+                <w:szCs w:val="22"/>
+                <w:lang w:val="es-CL" w:eastAsia="ja-JP"/>
+                <w14:ligatures w14:val="none"/>
+              </w:rPr>
+              <w:t>15000</w:t>
+            </w:r>
+          </w:p>
+        </w:tc>
+        <w:tc>
+          <w:tcPr>
+            <w:tcW w:w="1791" w:type="dxa"/>
+            <w:noWrap/>
+            <w:hideMark/>
+          </w:tcPr>
+          <w:p>
+            <w:pPr>
+              <w:jc w:val="right"/>
+              <w:rPr>
+                <w:rFonts w:ascii="Aptos Narrow" w:eastAsia="Times New Roman" w:hAnsi="Aptos Narrow" w:cs="Times New Roman"/>
+                <w:color w:val="000000"/>
+                <w:kern w:val="0"/>
+                <w:sz w:val="22"/>
+                <w:szCs w:val="22"/>
+                <w:lang w:val="es-CL" w:eastAsia="ja-JP"/>
+                <w14:ligatures w14:val="none"/>
+              </w:rPr>
+            </w:pPr>
+            <w:r>
+              <w:rPr>
+                <w:rFonts w:ascii="Aptos Narrow" w:eastAsia="Times New Roman" w:hAnsi="Aptos Narrow" w:cs="Times New Roman"/>
+                <w:color w:val="000000"/>
+                <w:kern w:val="0"/>
+                <w:sz w:val="22"/>
+                <w:szCs w:val="22"/>
+                <w:lang w:val="es-CL" w:eastAsia="ja-JP"/>
+                <w14:ligatures w14:val="none"/>
+              </w:rPr>
+              <w:t>48319596</w:t>
+            </w:r>
+          </w:p>
+        </w:tc>
+        <w:tc>
+          <w:tcPr>
+            <w:tcW w:w="2449" w:type="dxa"/>
+            <w:noWrap/>
+            <w:hideMark/>
+          </w:tcPr>
+          <w:p>
+            <w:pPr>
+              <w:jc w:val="right"/>
+              <w:rPr>
+                <w:rFonts w:ascii="Aptos Narrow" w:eastAsia="Times New Roman" w:hAnsi="Aptos Narrow" w:cs="Times New Roman"/>
+                <w:color w:val="000000"/>
+                <w:kern w:val="0"/>
+                <w:sz w:val="22"/>
+                <w:szCs w:val="22"/>
+                <w:lang w:val="es-CL" w:eastAsia="ja-JP"/>
+                <w14:ligatures w14:val="none"/>
+              </w:rPr>
+            </w:pPr>
+            <w:r>
+              <w:rPr>
+                <w:rFonts w:ascii="Aptos Narrow" w:eastAsia="Times New Roman" w:hAnsi="Aptos Narrow" w:cs="Times New Roman"/>
+                <w:color w:val="000000"/>
+                <w:kern w:val="0"/>
+                <w:sz w:val="22"/>
+                <w:szCs w:val="22"/>
+                <w:lang w:val="es-CL" w:eastAsia="ja-JP"/>
+                <w14:ligatures w14:val="none"/>
+              </w:rPr>
+              <w:t>41847</w:t>
+            </w:r>
+          </w:p>
+        </w:tc>
+      </w:tr>
+      <w:tr>
+        <w:trPr>
+          <w:trHeight w:val="300"/>
+        </w:trPr>
+        <w:tc>
+          <w:tcPr>
+            <w:tcW w:w="1200" w:type="dxa"/>
+            <w:noWrap/>
+            <w:hideMark/>
+          </w:tcPr>
+          <w:p>
+            <w:pPr>
+              <w:jc w:val="right"/>
+              <w:rPr>
+                <w:rFonts w:ascii="Aptos Narrow" w:eastAsia="Times New Roman" w:hAnsi="Aptos Narrow" w:cs="Times New Roman"/>
+                <w:color w:val="000000"/>
+                <w:kern w:val="0"/>
+                <w:sz w:val="22"/>
+                <w:szCs w:val="22"/>
+                <w:lang w:val="es-CL" w:eastAsia="ja-JP"/>
+                <w14:ligatures w14:val="none"/>
+              </w:rPr>
+            </w:pPr>
+            <w:r>
+              <w:rPr>
+                <w:rFonts w:ascii="Aptos Narrow" w:eastAsia="Times New Roman" w:hAnsi="Aptos Narrow" w:cs="Times New Roman"/>
+                <w:color w:val="000000"/>
+                <w:kern w:val="0"/>
+                <w:sz w:val="22"/>
+                <w:szCs w:val="22"/>
+                <w:lang w:val="es-CL" w:eastAsia="ja-JP"/>
+                <w14:ligatures w14:val="none"/>
+              </w:rPr>
+              <w:t>20000</w:t>
+            </w:r>
+          </w:p>
+        </w:tc>
+        <w:tc>
+          <w:tcPr>
+            <w:tcW w:w="1791" w:type="dxa"/>
+            <w:noWrap/>
+            <w:hideMark/>
+          </w:tcPr>
+          <w:p>
+            <w:pPr>
+              <w:jc w:val="right"/>
+              <w:rPr>
+                <w:rFonts w:ascii="Aptos Narrow" w:eastAsia="Times New Roman" w:hAnsi="Aptos Narrow" w:cs="Times New Roman"/>
+                <w:color w:val="000000"/>
+                <w:kern w:val="0"/>
+                <w:sz w:val="22"/>
+                <w:szCs w:val="22"/>
+                <w:lang w:val="es-CL" w:eastAsia="ja-JP"/>
+                <w14:ligatures w14:val="none"/>
+              </w:rPr>
+            </w:pPr>
+            <w:r>
+              <w:rPr>
+                <w:rFonts w:ascii="Aptos Narrow" w:eastAsia="Times New Roman" w:hAnsi="Aptos Narrow" w:cs="Times New Roman"/>
+                <w:color w:val="000000"/>
+                <w:kern w:val="0"/>
+                <w:sz w:val="22"/>
+                <w:szCs w:val="22"/>
+                <w:lang w:val="es-CL" w:eastAsia="ja-JP"/>
+                <w14:ligatures w14:val="none"/>
+              </w:rPr>
+              <w:t>22048460</w:t>
+            </w:r>
+          </w:p>
+        </w:tc>
+        <w:tc>
+          <w:tcPr>
+            <w:tcW w:w="2449" w:type="dxa"/>
+            <w:noWrap/>
+            <w:hideMark/>
+          </w:tcPr>
+          <w:p>
+            <w:pPr>
+              <w:jc w:val="right"/>
+              <w:rPr>
+                <w:rFonts w:ascii="Aptos Narrow" w:eastAsia="Times New Roman" w:hAnsi="Aptos Narrow" w:cs="Times New Roman"/>
+                <w:color w:val="000000"/>
+                <w:kern w:val="0"/>
+                <w:sz w:val="22"/>
+                <w:szCs w:val="22"/>
+                <w:lang w:val="es-CL" w:eastAsia="ja-JP"/>
+                <w14:ligatures w14:val="none"/>
+              </w:rPr>
+            </w:pPr>
+            <w:r>
+              <w:rPr>
+                <w:rFonts w:ascii="Aptos Narrow" w:eastAsia="Times New Roman" w:hAnsi="Aptos Narrow" w:cs="Times New Roman"/>
+                <w:color w:val="000000"/>
+                <w:kern w:val="0"/>
+                <w:sz w:val="22"/>
+                <w:szCs w:val="22"/>
+                <w:lang w:val="es-CL" w:eastAsia="ja-JP"/>
+                <w14:ligatures w14:val="none"/>
+              </w:rPr>
+              <w:t>16602</w:t>
+            </w:r>
+          </w:p>
+        </w:tc>
+      </w:tr>
+    </w:tbl>
     <w:p>
       <w:pPr>
         <w:spacing w:line="240" w:lineRule="auto"/>
@@ -752,6 +2213,1505 @@
         </w:rPr>
       </w:pPr>
     </w:p>
+    <w:tbl>
+      <w:tblPr>
+        <w:tblStyle w:val="Tablaconcuadrcula"/>
+        <w:tblW w:w="5440" w:type="dxa"/>
+        <w:tblLook w:val="04A0" w:firstRow="1" w:lastRow="0" w:firstColumn="1" w:lastColumn="0" w:noHBand="0" w:noVBand="1"/>
+      </w:tblPr>
+      <w:tblGrid>
+        <w:gridCol w:w="1200"/>
+        <w:gridCol w:w="1791"/>
+        <w:gridCol w:w="2449"/>
+      </w:tblGrid>
+      <w:tr>
+        <w:trPr>
+          <w:trHeight w:val="300"/>
+        </w:trPr>
+        <w:tc>
+          <w:tcPr>
+            <w:tcW w:w="1200" w:type="dxa"/>
+            <w:noWrap/>
+            <w:hideMark/>
+          </w:tcPr>
+          <w:p>
+            <w:pPr>
+              <w:rPr>
+                <w:rFonts w:ascii="Times New Roman" w:eastAsia="Times New Roman" w:hAnsi="Times New Roman" w:cs="Times New Roman"/>
+                <w:kern w:val="0"/>
+                <w:lang w:val="es-CL" w:eastAsia="ja-JP"/>
+                <w14:ligatures w14:val="none"/>
+              </w:rPr>
+            </w:pPr>
+          </w:p>
+        </w:tc>
+        <w:tc>
+          <w:tcPr>
+            <w:tcW w:w="4240" w:type="dxa"/>
+            <w:gridSpan w:val="2"/>
+            <w:noWrap/>
+            <w:hideMark/>
+          </w:tcPr>
+          <w:p>
+            <w:pPr>
+              <w:jc w:val="center"/>
+              <w:rPr>
+                <w:rFonts w:ascii="Aptos Narrow" w:eastAsia="Times New Roman" w:hAnsi="Aptos Narrow" w:cs="Times New Roman"/>
+                <w:color w:val="000000"/>
+                <w:kern w:val="0"/>
+                <w:sz w:val="22"/>
+                <w:szCs w:val="22"/>
+                <w:lang w:val="es-CL" w:eastAsia="ja-JP"/>
+                <w14:ligatures w14:val="none"/>
+              </w:rPr>
+            </w:pPr>
+            <w:r>
+              <w:rPr>
+                <w:rFonts w:ascii="Aptos Narrow" w:eastAsia="Times New Roman" w:hAnsi="Aptos Narrow" w:cs="Times New Roman"/>
+                <w:color w:val="000000"/>
+                <w:kern w:val="0"/>
+                <w:sz w:val="22"/>
+                <w:szCs w:val="22"/>
+                <w:lang w:val="es-CL" w:eastAsia="ja-JP"/>
+                <w14:ligatures w14:val="none"/>
+              </w:rPr>
+              <w:t>H Euclidiana</w:t>
+            </w:r>
+          </w:p>
+        </w:tc>
+      </w:tr>
+      <w:tr>
+        <w:trPr>
+          <w:trHeight w:val="300"/>
+        </w:trPr>
+        <w:tc>
+          <w:tcPr>
+            <w:tcW w:w="1200" w:type="dxa"/>
+            <w:noWrap/>
+            <w:hideMark/>
+          </w:tcPr>
+          <w:p>
+            <w:pPr>
+              <w:jc w:val="center"/>
+              <w:rPr>
+                <w:rFonts w:ascii="Aptos Narrow" w:eastAsia="Times New Roman" w:hAnsi="Aptos Narrow" w:cs="Times New Roman"/>
+                <w:color w:val="000000"/>
+                <w:kern w:val="0"/>
+                <w:sz w:val="22"/>
+                <w:szCs w:val="22"/>
+                <w:lang w:val="es-CL" w:eastAsia="ja-JP"/>
+                <w14:ligatures w14:val="none"/>
+              </w:rPr>
+            </w:pPr>
+            <w:r>
+              <w:rPr>
+                <w:rFonts w:ascii="Aptos Narrow" w:eastAsia="Times New Roman" w:hAnsi="Aptos Narrow" w:cs="Times New Roman"/>
+                <w:color w:val="000000"/>
+                <w:kern w:val="0"/>
+                <w:sz w:val="22"/>
+                <w:szCs w:val="22"/>
+                <w:lang w:val="es-CL" w:eastAsia="ja-JP"/>
+                <w14:ligatures w14:val="none"/>
+              </w:rPr>
+              <w:t>Tamaño Laberinto</w:t>
+            </w:r>
+          </w:p>
+        </w:tc>
+        <w:tc>
+          <w:tcPr>
+            <w:tcW w:w="1791" w:type="dxa"/>
+            <w:noWrap/>
+            <w:hideMark/>
+          </w:tcPr>
+          <w:p>
+            <w:pPr>
+              <w:rPr>
+                <w:rFonts w:ascii="Aptos Narrow" w:eastAsia="Times New Roman" w:hAnsi="Aptos Narrow" w:cs="Times New Roman"/>
+                <w:color w:val="000000"/>
+                <w:kern w:val="0"/>
+                <w:sz w:val="22"/>
+                <w:szCs w:val="22"/>
+                <w:lang w:val="es-CL" w:eastAsia="ja-JP"/>
+                <w14:ligatures w14:val="none"/>
+              </w:rPr>
+            </w:pPr>
+            <w:r>
+              <w:rPr>
+                <w:rFonts w:ascii="Aptos Narrow" w:eastAsia="Times New Roman" w:hAnsi="Aptos Narrow" w:cs="Times New Roman"/>
+                <w:color w:val="000000"/>
+                <w:kern w:val="0"/>
+                <w:sz w:val="22"/>
+                <w:szCs w:val="22"/>
+                <w:lang w:val="es-CL" w:eastAsia="ja-JP"/>
+                <w14:ligatures w14:val="none"/>
+              </w:rPr>
+              <w:t>Nodos Visitados</w:t>
+            </w:r>
+          </w:p>
+        </w:tc>
+        <w:tc>
+          <w:tcPr>
+            <w:tcW w:w="2449" w:type="dxa"/>
+            <w:noWrap/>
+            <w:hideMark/>
+          </w:tcPr>
+          <w:p>
+            <w:pPr>
+              <w:rPr>
+                <w:rFonts w:ascii="Aptos Narrow" w:eastAsia="Times New Roman" w:hAnsi="Aptos Narrow" w:cs="Times New Roman"/>
+                <w:color w:val="000000"/>
+                <w:kern w:val="0"/>
+                <w:sz w:val="22"/>
+                <w:szCs w:val="22"/>
+                <w:lang w:val="es-CL" w:eastAsia="ja-JP"/>
+                <w14:ligatures w14:val="none"/>
+              </w:rPr>
+            </w:pPr>
+            <w:r>
+              <w:rPr>
+                <w:rFonts w:ascii="Aptos Narrow" w:eastAsia="Times New Roman" w:hAnsi="Aptos Narrow" w:cs="Times New Roman"/>
+                <w:color w:val="000000"/>
+                <w:kern w:val="0"/>
+                <w:sz w:val="22"/>
+                <w:szCs w:val="22"/>
+                <w:lang w:val="es-CL" w:eastAsia="ja-JP"/>
+                <w14:ligatures w14:val="none"/>
+              </w:rPr>
+              <w:t xml:space="preserve">Tiempo </w:t>
+            </w:r>
+            <w:r>
+              <w:rPr>
+                <w:rFonts w:ascii="Aptos Narrow" w:eastAsia="Times New Roman" w:hAnsi="Aptos Narrow" w:cs="Times New Roman"/>
+                <w:color w:val="000000"/>
+                <w:kern w:val="0"/>
+                <w:sz w:val="22"/>
+                <w:szCs w:val="22"/>
+                <w:lang w:val="es-CL" w:eastAsia="ja-JP"/>
+                <w14:ligatures w14:val="none"/>
+              </w:rPr>
+              <w:t>Ejecució</w:t>
+            </w:r>
+            <w:r>
+              <w:rPr>
+                <w:rFonts w:ascii="Aptos Narrow" w:eastAsia="Times New Roman" w:hAnsi="Aptos Narrow" w:cs="Times New Roman"/>
+                <w:color w:val="000000"/>
+                <w:kern w:val="0"/>
+                <w:sz w:val="22"/>
+                <w:szCs w:val="22"/>
+                <w:lang w:val="es-CL" w:eastAsia="ja-JP"/>
+                <w14:ligatures w14:val="none"/>
+              </w:rPr>
+              <w:t>n</w:t>
+            </w:r>
+            <w:r>
+              <w:rPr>
+                <w:rFonts w:ascii="Aptos Narrow" w:eastAsia="Times New Roman" w:hAnsi="Aptos Narrow" w:cs="Times New Roman"/>
+                <w:color w:val="000000"/>
+                <w:kern w:val="0"/>
+                <w:sz w:val="22"/>
+                <w:szCs w:val="22"/>
+                <w:lang w:val="es-CL" w:eastAsia="ja-JP"/>
+                <w14:ligatures w14:val="none"/>
+              </w:rPr>
+              <w:t>(ms)</w:t>
+            </w:r>
+          </w:p>
+        </w:tc>
+      </w:tr>
+      <w:tr>
+        <w:trPr>
+          <w:trHeight w:val="300"/>
+        </w:trPr>
+        <w:tc>
+          <w:tcPr>
+            <w:tcW w:w="1200" w:type="dxa"/>
+            <w:noWrap/>
+            <w:hideMark/>
+          </w:tcPr>
+          <w:p>
+            <w:pPr>
+              <w:jc w:val="right"/>
+              <w:rPr>
+                <w:rFonts w:ascii="Aptos Narrow" w:eastAsia="Times New Roman" w:hAnsi="Aptos Narrow" w:cs="Times New Roman"/>
+                <w:color w:val="000000"/>
+                <w:kern w:val="0"/>
+                <w:sz w:val="22"/>
+                <w:szCs w:val="22"/>
+                <w:lang w:val="es-CL" w:eastAsia="ja-JP"/>
+                <w14:ligatures w14:val="none"/>
+              </w:rPr>
+            </w:pPr>
+            <w:r>
+              <w:rPr>
+                <w:rFonts w:ascii="Aptos Narrow" w:eastAsia="Times New Roman" w:hAnsi="Aptos Narrow" w:cs="Times New Roman"/>
+                <w:color w:val="000000"/>
+                <w:kern w:val="0"/>
+                <w:sz w:val="22"/>
+                <w:szCs w:val="22"/>
+                <w:lang w:val="es-CL" w:eastAsia="ja-JP"/>
+                <w14:ligatures w14:val="none"/>
+              </w:rPr>
+              <w:t>1000</w:t>
+            </w:r>
+          </w:p>
+        </w:tc>
+        <w:tc>
+          <w:tcPr>
+            <w:tcW w:w="1791" w:type="dxa"/>
+            <w:noWrap/>
+            <w:hideMark/>
+          </w:tcPr>
+          <w:p>
+            <w:pPr>
+              <w:jc w:val="right"/>
+              <w:rPr>
+                <w:rFonts w:ascii="Aptos Narrow" w:eastAsia="Times New Roman" w:hAnsi="Aptos Narrow" w:cs="Times New Roman"/>
+                <w:color w:val="000000"/>
+                <w:kern w:val="0"/>
+                <w:sz w:val="22"/>
+                <w:szCs w:val="22"/>
+                <w:lang w:val="es-CL" w:eastAsia="ja-JP"/>
+                <w14:ligatures w14:val="none"/>
+              </w:rPr>
+            </w:pPr>
+            <w:r>
+              <w:rPr>
+                <w:rFonts w:ascii="Aptos Narrow" w:eastAsia="Times New Roman" w:hAnsi="Aptos Narrow" w:cs="Times New Roman"/>
+                <w:color w:val="000000"/>
+                <w:kern w:val="0"/>
+                <w:sz w:val="22"/>
+                <w:szCs w:val="22"/>
+                <w:lang w:val="es-CL" w:eastAsia="ja-JP"/>
+                <w14:ligatures w14:val="none"/>
+              </w:rPr>
+              <w:t>122960</w:t>
+            </w:r>
+          </w:p>
+        </w:tc>
+        <w:tc>
+          <w:tcPr>
+            <w:tcW w:w="2449" w:type="dxa"/>
+            <w:noWrap/>
+            <w:hideMark/>
+          </w:tcPr>
+          <w:p>
+            <w:pPr>
+              <w:jc w:val="right"/>
+              <w:rPr>
+                <w:rFonts w:ascii="Aptos Narrow" w:eastAsia="Times New Roman" w:hAnsi="Aptos Narrow" w:cs="Times New Roman"/>
+                <w:color w:val="000000"/>
+                <w:kern w:val="0"/>
+                <w:sz w:val="22"/>
+                <w:szCs w:val="22"/>
+                <w:lang w:val="es-CL" w:eastAsia="ja-JP"/>
+                <w14:ligatures w14:val="none"/>
+              </w:rPr>
+            </w:pPr>
+            <w:r>
+              <w:rPr>
+                <w:rFonts w:ascii="Aptos Narrow" w:eastAsia="Times New Roman" w:hAnsi="Aptos Narrow" w:cs="Times New Roman"/>
+                <w:color w:val="000000"/>
+                <w:kern w:val="0"/>
+                <w:sz w:val="22"/>
+                <w:szCs w:val="22"/>
+                <w:lang w:val="es-CL" w:eastAsia="ja-JP"/>
+                <w14:ligatures w14:val="none"/>
+              </w:rPr>
+              <w:t>125</w:t>
+            </w:r>
+          </w:p>
+        </w:tc>
+      </w:tr>
+      <w:tr>
+        <w:trPr>
+          <w:trHeight w:val="300"/>
+        </w:trPr>
+        <w:tc>
+          <w:tcPr>
+            <w:tcW w:w="1200" w:type="dxa"/>
+            <w:noWrap/>
+            <w:hideMark/>
+          </w:tcPr>
+          <w:p>
+            <w:pPr>
+              <w:jc w:val="right"/>
+              <w:rPr>
+                <w:rFonts w:ascii="Aptos Narrow" w:eastAsia="Times New Roman" w:hAnsi="Aptos Narrow" w:cs="Times New Roman"/>
+                <w:color w:val="000000"/>
+                <w:kern w:val="0"/>
+                <w:sz w:val="22"/>
+                <w:szCs w:val="22"/>
+                <w:lang w:val="es-CL" w:eastAsia="ja-JP"/>
+                <w14:ligatures w14:val="none"/>
+              </w:rPr>
+            </w:pPr>
+            <w:r>
+              <w:rPr>
+                <w:rFonts w:ascii="Aptos Narrow" w:eastAsia="Times New Roman" w:hAnsi="Aptos Narrow" w:cs="Times New Roman"/>
+                <w:color w:val="000000"/>
+                <w:kern w:val="0"/>
+                <w:sz w:val="22"/>
+                <w:szCs w:val="22"/>
+                <w:lang w:val="es-CL" w:eastAsia="ja-JP"/>
+                <w14:ligatures w14:val="none"/>
+              </w:rPr>
+              <w:t>2000</w:t>
+            </w:r>
+          </w:p>
+        </w:tc>
+        <w:tc>
+          <w:tcPr>
+            <w:tcW w:w="1791" w:type="dxa"/>
+            <w:noWrap/>
+            <w:hideMark/>
+          </w:tcPr>
+          <w:p>
+            <w:pPr>
+              <w:jc w:val="right"/>
+              <w:rPr>
+                <w:rFonts w:ascii="Aptos Narrow" w:eastAsia="Times New Roman" w:hAnsi="Aptos Narrow" w:cs="Times New Roman"/>
+                <w:color w:val="000000"/>
+                <w:kern w:val="0"/>
+                <w:sz w:val="22"/>
+                <w:szCs w:val="22"/>
+                <w:lang w:val="es-CL" w:eastAsia="ja-JP"/>
+                <w14:ligatures w14:val="none"/>
+              </w:rPr>
+            </w:pPr>
+            <w:r>
+              <w:rPr>
+                <w:rFonts w:ascii="Aptos Narrow" w:eastAsia="Times New Roman" w:hAnsi="Aptos Narrow" w:cs="Times New Roman"/>
+                <w:color w:val="000000"/>
+                <w:kern w:val="0"/>
+                <w:sz w:val="22"/>
+                <w:szCs w:val="22"/>
+                <w:lang w:val="es-CL" w:eastAsia="ja-JP"/>
+                <w14:ligatures w14:val="none"/>
+              </w:rPr>
+              <w:t>650156</w:t>
+            </w:r>
+          </w:p>
+        </w:tc>
+        <w:tc>
+          <w:tcPr>
+            <w:tcW w:w="2449" w:type="dxa"/>
+            <w:noWrap/>
+            <w:hideMark/>
+          </w:tcPr>
+          <w:p>
+            <w:pPr>
+              <w:jc w:val="right"/>
+              <w:rPr>
+                <w:rFonts w:ascii="Aptos Narrow" w:eastAsia="Times New Roman" w:hAnsi="Aptos Narrow" w:cs="Times New Roman"/>
+                <w:color w:val="000000"/>
+                <w:kern w:val="0"/>
+                <w:sz w:val="22"/>
+                <w:szCs w:val="22"/>
+                <w:lang w:val="es-CL" w:eastAsia="ja-JP"/>
+                <w14:ligatures w14:val="none"/>
+              </w:rPr>
+            </w:pPr>
+            <w:r>
+              <w:rPr>
+                <w:rFonts w:ascii="Aptos Narrow" w:eastAsia="Times New Roman" w:hAnsi="Aptos Narrow" w:cs="Times New Roman"/>
+                <w:color w:val="000000"/>
+                <w:kern w:val="0"/>
+                <w:sz w:val="22"/>
+                <w:szCs w:val="22"/>
+                <w:lang w:val="es-CL" w:eastAsia="ja-JP"/>
+                <w14:ligatures w14:val="none"/>
+              </w:rPr>
+              <w:t>615</w:t>
+            </w:r>
+          </w:p>
+        </w:tc>
+      </w:tr>
+      <w:tr>
+        <w:trPr>
+          <w:trHeight w:val="300"/>
+        </w:trPr>
+        <w:tc>
+          <w:tcPr>
+            <w:tcW w:w="1200" w:type="dxa"/>
+            <w:noWrap/>
+            <w:hideMark/>
+          </w:tcPr>
+          <w:p>
+            <w:pPr>
+              <w:jc w:val="right"/>
+              <w:rPr>
+                <w:rFonts w:ascii="Aptos Narrow" w:eastAsia="Times New Roman" w:hAnsi="Aptos Narrow" w:cs="Times New Roman"/>
+                <w:color w:val="000000"/>
+                <w:kern w:val="0"/>
+                <w:sz w:val="22"/>
+                <w:szCs w:val="22"/>
+                <w:lang w:val="es-CL" w:eastAsia="ja-JP"/>
+                <w14:ligatures w14:val="none"/>
+              </w:rPr>
+            </w:pPr>
+            <w:r>
+              <w:rPr>
+                <w:rFonts w:ascii="Aptos Narrow" w:eastAsia="Times New Roman" w:hAnsi="Aptos Narrow" w:cs="Times New Roman"/>
+                <w:color w:val="000000"/>
+                <w:kern w:val="0"/>
+                <w:sz w:val="22"/>
+                <w:szCs w:val="22"/>
+                <w:lang w:val="es-CL" w:eastAsia="ja-JP"/>
+                <w14:ligatures w14:val="none"/>
+              </w:rPr>
+              <w:t>3000</w:t>
+            </w:r>
+          </w:p>
+        </w:tc>
+        <w:tc>
+          <w:tcPr>
+            <w:tcW w:w="1791" w:type="dxa"/>
+            <w:noWrap/>
+            <w:hideMark/>
+          </w:tcPr>
+          <w:p>
+            <w:pPr>
+              <w:jc w:val="right"/>
+              <w:rPr>
+                <w:rFonts w:ascii="Aptos Narrow" w:eastAsia="Times New Roman" w:hAnsi="Aptos Narrow" w:cs="Times New Roman"/>
+                <w:color w:val="000000"/>
+                <w:kern w:val="0"/>
+                <w:sz w:val="22"/>
+                <w:szCs w:val="22"/>
+                <w:lang w:val="es-CL" w:eastAsia="ja-JP"/>
+                <w14:ligatures w14:val="none"/>
+              </w:rPr>
+            </w:pPr>
+            <w:r>
+              <w:rPr>
+                <w:rFonts w:ascii="Aptos Narrow" w:eastAsia="Times New Roman" w:hAnsi="Aptos Narrow" w:cs="Times New Roman"/>
+                <w:color w:val="000000"/>
+                <w:kern w:val="0"/>
+                <w:sz w:val="22"/>
+                <w:szCs w:val="22"/>
+                <w:lang w:val="es-CL" w:eastAsia="ja-JP"/>
+                <w14:ligatures w14:val="none"/>
+              </w:rPr>
+              <w:t>2235889</w:t>
+            </w:r>
+          </w:p>
+        </w:tc>
+        <w:tc>
+          <w:tcPr>
+            <w:tcW w:w="2449" w:type="dxa"/>
+            <w:noWrap/>
+            <w:hideMark/>
+          </w:tcPr>
+          <w:p>
+            <w:pPr>
+              <w:jc w:val="right"/>
+              <w:rPr>
+                <w:rFonts w:ascii="Aptos Narrow" w:eastAsia="Times New Roman" w:hAnsi="Aptos Narrow" w:cs="Times New Roman"/>
+                <w:color w:val="000000"/>
+                <w:kern w:val="0"/>
+                <w:sz w:val="22"/>
+                <w:szCs w:val="22"/>
+                <w:lang w:val="es-CL" w:eastAsia="ja-JP"/>
+                <w14:ligatures w14:val="none"/>
+              </w:rPr>
+            </w:pPr>
+            <w:r>
+              <w:rPr>
+                <w:rFonts w:ascii="Aptos Narrow" w:eastAsia="Times New Roman" w:hAnsi="Aptos Narrow" w:cs="Times New Roman"/>
+                <w:color w:val="000000"/>
+                <w:kern w:val="0"/>
+                <w:sz w:val="22"/>
+                <w:szCs w:val="22"/>
+                <w:lang w:val="es-CL" w:eastAsia="ja-JP"/>
+                <w14:ligatures w14:val="none"/>
+              </w:rPr>
+              <w:t>2426</w:t>
+            </w:r>
+          </w:p>
+        </w:tc>
+      </w:tr>
+      <w:tr>
+        <w:trPr>
+          <w:trHeight w:val="300"/>
+        </w:trPr>
+        <w:tc>
+          <w:tcPr>
+            <w:tcW w:w="1200" w:type="dxa"/>
+            <w:noWrap/>
+            <w:hideMark/>
+          </w:tcPr>
+          <w:p>
+            <w:pPr>
+              <w:jc w:val="right"/>
+              <w:rPr>
+                <w:rFonts w:ascii="Aptos Narrow" w:eastAsia="Times New Roman" w:hAnsi="Aptos Narrow" w:cs="Times New Roman"/>
+                <w:color w:val="000000"/>
+                <w:kern w:val="0"/>
+                <w:sz w:val="22"/>
+                <w:szCs w:val="22"/>
+                <w:lang w:val="es-CL" w:eastAsia="ja-JP"/>
+                <w14:ligatures w14:val="none"/>
+              </w:rPr>
+            </w:pPr>
+            <w:r>
+              <w:rPr>
+                <w:rFonts w:ascii="Aptos Narrow" w:eastAsia="Times New Roman" w:hAnsi="Aptos Narrow" w:cs="Times New Roman"/>
+                <w:color w:val="000000"/>
+                <w:kern w:val="0"/>
+                <w:sz w:val="22"/>
+                <w:szCs w:val="22"/>
+                <w:lang w:val="es-CL" w:eastAsia="ja-JP"/>
+                <w14:ligatures w14:val="none"/>
+              </w:rPr>
+              <w:t>4000</w:t>
+            </w:r>
+          </w:p>
+        </w:tc>
+        <w:tc>
+          <w:tcPr>
+            <w:tcW w:w="1791" w:type="dxa"/>
+            <w:noWrap/>
+            <w:hideMark/>
+          </w:tcPr>
+          <w:p>
+            <w:pPr>
+              <w:jc w:val="right"/>
+              <w:rPr>
+                <w:rFonts w:ascii="Aptos Narrow" w:eastAsia="Times New Roman" w:hAnsi="Aptos Narrow" w:cs="Times New Roman"/>
+                <w:color w:val="000000"/>
+                <w:kern w:val="0"/>
+                <w:sz w:val="22"/>
+                <w:szCs w:val="22"/>
+                <w:lang w:val="es-CL" w:eastAsia="ja-JP"/>
+                <w14:ligatures w14:val="none"/>
+              </w:rPr>
+            </w:pPr>
+            <w:r>
+              <w:rPr>
+                <w:rFonts w:ascii="Aptos Narrow" w:eastAsia="Times New Roman" w:hAnsi="Aptos Narrow" w:cs="Times New Roman"/>
+                <w:color w:val="000000"/>
+                <w:kern w:val="0"/>
+                <w:sz w:val="22"/>
+                <w:szCs w:val="22"/>
+                <w:lang w:val="es-CL" w:eastAsia="ja-JP"/>
+                <w14:ligatures w14:val="none"/>
+              </w:rPr>
+              <w:t>2865013</w:t>
+            </w:r>
+          </w:p>
+        </w:tc>
+        <w:tc>
+          <w:tcPr>
+            <w:tcW w:w="2449" w:type="dxa"/>
+            <w:noWrap/>
+            <w:hideMark/>
+          </w:tcPr>
+          <w:p>
+            <w:pPr>
+              <w:jc w:val="right"/>
+              <w:rPr>
+                <w:rFonts w:ascii="Aptos Narrow" w:eastAsia="Times New Roman" w:hAnsi="Aptos Narrow" w:cs="Times New Roman"/>
+                <w:color w:val="000000"/>
+                <w:kern w:val="0"/>
+                <w:sz w:val="22"/>
+                <w:szCs w:val="22"/>
+                <w:lang w:val="es-CL" w:eastAsia="ja-JP"/>
+                <w14:ligatures w14:val="none"/>
+              </w:rPr>
+            </w:pPr>
+            <w:r>
+              <w:rPr>
+                <w:rFonts w:ascii="Aptos Narrow" w:eastAsia="Times New Roman" w:hAnsi="Aptos Narrow" w:cs="Times New Roman"/>
+                <w:color w:val="000000"/>
+                <w:kern w:val="0"/>
+                <w:sz w:val="22"/>
+                <w:szCs w:val="22"/>
+                <w:lang w:val="es-CL" w:eastAsia="ja-JP"/>
+                <w14:ligatures w14:val="none"/>
+              </w:rPr>
+              <w:t>2786</w:t>
+            </w:r>
+          </w:p>
+        </w:tc>
+      </w:tr>
+      <w:tr>
+        <w:trPr>
+          <w:trHeight w:val="300"/>
+        </w:trPr>
+        <w:tc>
+          <w:tcPr>
+            <w:tcW w:w="1200" w:type="dxa"/>
+            <w:noWrap/>
+            <w:hideMark/>
+          </w:tcPr>
+          <w:p>
+            <w:pPr>
+              <w:jc w:val="right"/>
+              <w:rPr>
+                <w:rFonts w:ascii="Aptos Narrow" w:eastAsia="Times New Roman" w:hAnsi="Aptos Narrow" w:cs="Times New Roman"/>
+                <w:color w:val="000000"/>
+                <w:kern w:val="0"/>
+                <w:sz w:val="22"/>
+                <w:szCs w:val="22"/>
+                <w:lang w:val="es-CL" w:eastAsia="ja-JP"/>
+                <w14:ligatures w14:val="none"/>
+              </w:rPr>
+            </w:pPr>
+            <w:r>
+              <w:rPr>
+                <w:rFonts w:ascii="Aptos Narrow" w:eastAsia="Times New Roman" w:hAnsi="Aptos Narrow" w:cs="Times New Roman"/>
+                <w:color w:val="000000"/>
+                <w:kern w:val="0"/>
+                <w:sz w:val="22"/>
+                <w:szCs w:val="22"/>
+                <w:lang w:val="es-CL" w:eastAsia="ja-JP"/>
+                <w14:ligatures w14:val="none"/>
+              </w:rPr>
+              <w:t>5000</w:t>
+            </w:r>
+          </w:p>
+        </w:tc>
+        <w:tc>
+          <w:tcPr>
+            <w:tcW w:w="1791" w:type="dxa"/>
+            <w:noWrap/>
+            <w:hideMark/>
+          </w:tcPr>
+          <w:p>
+            <w:pPr>
+              <w:jc w:val="right"/>
+              <w:rPr>
+                <w:rFonts w:ascii="Aptos Narrow" w:eastAsia="Times New Roman" w:hAnsi="Aptos Narrow" w:cs="Times New Roman"/>
+                <w:color w:val="000000"/>
+                <w:kern w:val="0"/>
+                <w:sz w:val="22"/>
+                <w:szCs w:val="22"/>
+                <w:lang w:val="es-CL" w:eastAsia="ja-JP"/>
+                <w14:ligatures w14:val="none"/>
+              </w:rPr>
+            </w:pPr>
+            <w:r>
+              <w:rPr>
+                <w:rFonts w:ascii="Aptos Narrow" w:eastAsia="Times New Roman" w:hAnsi="Aptos Narrow" w:cs="Times New Roman"/>
+                <w:color w:val="000000"/>
+                <w:kern w:val="0"/>
+                <w:sz w:val="22"/>
+                <w:szCs w:val="22"/>
+                <w:lang w:val="es-CL" w:eastAsia="ja-JP"/>
+                <w14:ligatures w14:val="none"/>
+              </w:rPr>
+              <w:t>3144476</w:t>
+            </w:r>
+          </w:p>
+        </w:tc>
+        <w:tc>
+          <w:tcPr>
+            <w:tcW w:w="2449" w:type="dxa"/>
+            <w:noWrap/>
+            <w:hideMark/>
+          </w:tcPr>
+          <w:p>
+            <w:pPr>
+              <w:jc w:val="right"/>
+              <w:rPr>
+                <w:rFonts w:ascii="Aptos Narrow" w:eastAsia="Times New Roman" w:hAnsi="Aptos Narrow" w:cs="Times New Roman"/>
+                <w:color w:val="000000"/>
+                <w:kern w:val="0"/>
+                <w:sz w:val="22"/>
+                <w:szCs w:val="22"/>
+                <w:lang w:val="es-CL" w:eastAsia="ja-JP"/>
+                <w14:ligatures w14:val="none"/>
+              </w:rPr>
+            </w:pPr>
+            <w:r>
+              <w:rPr>
+                <w:rFonts w:ascii="Aptos Narrow" w:eastAsia="Times New Roman" w:hAnsi="Aptos Narrow" w:cs="Times New Roman"/>
+                <w:color w:val="000000"/>
+                <w:kern w:val="0"/>
+                <w:sz w:val="22"/>
+                <w:szCs w:val="22"/>
+                <w:lang w:val="es-CL" w:eastAsia="ja-JP"/>
+                <w14:ligatures w14:val="none"/>
+              </w:rPr>
+              <w:t>3214</w:t>
+            </w:r>
+          </w:p>
+        </w:tc>
+      </w:tr>
+      <w:tr>
+        <w:trPr>
+          <w:trHeight w:val="300"/>
+        </w:trPr>
+        <w:tc>
+          <w:tcPr>
+            <w:tcW w:w="1200" w:type="dxa"/>
+            <w:noWrap/>
+            <w:hideMark/>
+          </w:tcPr>
+          <w:p>
+            <w:pPr>
+              <w:jc w:val="right"/>
+              <w:rPr>
+                <w:rFonts w:ascii="Aptos Narrow" w:eastAsia="Times New Roman" w:hAnsi="Aptos Narrow" w:cs="Times New Roman"/>
+                <w:color w:val="000000"/>
+                <w:kern w:val="0"/>
+                <w:sz w:val="22"/>
+                <w:szCs w:val="22"/>
+                <w:lang w:val="es-CL" w:eastAsia="ja-JP"/>
+                <w14:ligatures w14:val="none"/>
+              </w:rPr>
+            </w:pPr>
+            <w:r>
+              <w:rPr>
+                <w:rFonts w:ascii="Aptos Narrow" w:eastAsia="Times New Roman" w:hAnsi="Aptos Narrow" w:cs="Times New Roman"/>
+                <w:color w:val="000000"/>
+                <w:kern w:val="0"/>
+                <w:sz w:val="22"/>
+                <w:szCs w:val="22"/>
+                <w:lang w:val="es-CL" w:eastAsia="ja-JP"/>
+                <w14:ligatures w14:val="none"/>
+              </w:rPr>
+              <w:t>6000</w:t>
+            </w:r>
+          </w:p>
+        </w:tc>
+        <w:tc>
+          <w:tcPr>
+            <w:tcW w:w="1791" w:type="dxa"/>
+            <w:noWrap/>
+            <w:hideMark/>
+          </w:tcPr>
+          <w:p>
+            <w:pPr>
+              <w:jc w:val="right"/>
+              <w:rPr>
+                <w:rFonts w:ascii="Aptos Narrow" w:eastAsia="Times New Roman" w:hAnsi="Aptos Narrow" w:cs="Times New Roman"/>
+                <w:color w:val="000000"/>
+                <w:kern w:val="0"/>
+                <w:sz w:val="22"/>
+                <w:szCs w:val="22"/>
+                <w:lang w:val="es-CL" w:eastAsia="ja-JP"/>
+                <w14:ligatures w14:val="none"/>
+              </w:rPr>
+            </w:pPr>
+            <w:r>
+              <w:rPr>
+                <w:rFonts w:ascii="Aptos Narrow" w:eastAsia="Times New Roman" w:hAnsi="Aptos Narrow" w:cs="Times New Roman"/>
+                <w:color w:val="000000"/>
+                <w:kern w:val="0"/>
+                <w:sz w:val="22"/>
+                <w:szCs w:val="22"/>
+                <w:lang w:val="es-CL" w:eastAsia="ja-JP"/>
+                <w14:ligatures w14:val="none"/>
+              </w:rPr>
+              <w:t>1283426</w:t>
+            </w:r>
+          </w:p>
+        </w:tc>
+        <w:tc>
+          <w:tcPr>
+            <w:tcW w:w="2449" w:type="dxa"/>
+            <w:noWrap/>
+            <w:hideMark/>
+          </w:tcPr>
+          <w:p>
+            <w:pPr>
+              <w:jc w:val="right"/>
+              <w:rPr>
+                <w:rFonts w:ascii="Aptos Narrow" w:eastAsia="Times New Roman" w:hAnsi="Aptos Narrow" w:cs="Times New Roman"/>
+                <w:color w:val="000000"/>
+                <w:kern w:val="0"/>
+                <w:sz w:val="22"/>
+                <w:szCs w:val="22"/>
+                <w:lang w:val="es-CL" w:eastAsia="ja-JP"/>
+                <w14:ligatures w14:val="none"/>
+              </w:rPr>
+            </w:pPr>
+            <w:r>
+              <w:rPr>
+                <w:rFonts w:ascii="Aptos Narrow" w:eastAsia="Times New Roman" w:hAnsi="Aptos Narrow" w:cs="Times New Roman"/>
+                <w:color w:val="000000"/>
+                <w:kern w:val="0"/>
+                <w:sz w:val="22"/>
+                <w:szCs w:val="22"/>
+                <w:lang w:val="es-CL" w:eastAsia="ja-JP"/>
+                <w14:ligatures w14:val="none"/>
+              </w:rPr>
+              <w:t>1479</w:t>
+            </w:r>
+          </w:p>
+        </w:tc>
+      </w:tr>
+      <w:tr>
+        <w:trPr>
+          <w:trHeight w:val="300"/>
+        </w:trPr>
+        <w:tc>
+          <w:tcPr>
+            <w:tcW w:w="1200" w:type="dxa"/>
+            <w:noWrap/>
+            <w:hideMark/>
+          </w:tcPr>
+          <w:p>
+            <w:pPr>
+              <w:jc w:val="right"/>
+              <w:rPr>
+                <w:rFonts w:ascii="Aptos Narrow" w:eastAsia="Times New Roman" w:hAnsi="Aptos Narrow" w:cs="Times New Roman"/>
+                <w:color w:val="000000"/>
+                <w:kern w:val="0"/>
+                <w:sz w:val="22"/>
+                <w:szCs w:val="22"/>
+                <w:lang w:val="es-CL" w:eastAsia="ja-JP"/>
+                <w14:ligatures w14:val="none"/>
+              </w:rPr>
+            </w:pPr>
+            <w:r>
+              <w:rPr>
+                <w:rFonts w:ascii="Aptos Narrow" w:eastAsia="Times New Roman" w:hAnsi="Aptos Narrow" w:cs="Times New Roman"/>
+                <w:color w:val="000000"/>
+                <w:kern w:val="0"/>
+                <w:sz w:val="22"/>
+                <w:szCs w:val="22"/>
+                <w:lang w:val="es-CL" w:eastAsia="ja-JP"/>
+                <w14:ligatures w14:val="none"/>
+              </w:rPr>
+              <w:lastRenderedPageBreak/>
+              <w:t>7000</w:t>
+            </w:r>
+          </w:p>
+        </w:tc>
+        <w:tc>
+          <w:tcPr>
+            <w:tcW w:w="1791" w:type="dxa"/>
+            <w:noWrap/>
+            <w:hideMark/>
+          </w:tcPr>
+          <w:p>
+            <w:pPr>
+              <w:jc w:val="right"/>
+              <w:rPr>
+                <w:rFonts w:ascii="Aptos Narrow" w:eastAsia="Times New Roman" w:hAnsi="Aptos Narrow" w:cs="Times New Roman"/>
+                <w:color w:val="000000"/>
+                <w:kern w:val="0"/>
+                <w:sz w:val="22"/>
+                <w:szCs w:val="22"/>
+                <w:lang w:val="es-CL" w:eastAsia="ja-JP"/>
+                <w14:ligatures w14:val="none"/>
+              </w:rPr>
+            </w:pPr>
+            <w:r>
+              <w:rPr>
+                <w:rFonts w:ascii="Aptos Narrow" w:eastAsia="Times New Roman" w:hAnsi="Aptos Narrow" w:cs="Times New Roman"/>
+                <w:color w:val="000000"/>
+                <w:kern w:val="0"/>
+                <w:sz w:val="22"/>
+                <w:szCs w:val="22"/>
+                <w:lang w:val="es-CL" w:eastAsia="ja-JP"/>
+                <w14:ligatures w14:val="none"/>
+              </w:rPr>
+              <w:t>16802280</w:t>
+            </w:r>
+          </w:p>
+        </w:tc>
+        <w:tc>
+          <w:tcPr>
+            <w:tcW w:w="2449" w:type="dxa"/>
+            <w:noWrap/>
+            <w:hideMark/>
+          </w:tcPr>
+          <w:p>
+            <w:pPr>
+              <w:jc w:val="right"/>
+              <w:rPr>
+                <w:rFonts w:ascii="Aptos Narrow" w:eastAsia="Times New Roman" w:hAnsi="Aptos Narrow" w:cs="Times New Roman"/>
+                <w:color w:val="000000"/>
+                <w:kern w:val="0"/>
+                <w:sz w:val="22"/>
+                <w:szCs w:val="22"/>
+                <w:lang w:val="es-CL" w:eastAsia="ja-JP"/>
+                <w14:ligatures w14:val="none"/>
+              </w:rPr>
+            </w:pPr>
+            <w:r>
+              <w:rPr>
+                <w:rFonts w:ascii="Aptos Narrow" w:eastAsia="Times New Roman" w:hAnsi="Aptos Narrow" w:cs="Times New Roman"/>
+                <w:color w:val="000000"/>
+                <w:kern w:val="0"/>
+                <w:sz w:val="22"/>
+                <w:szCs w:val="22"/>
+                <w:lang w:val="es-CL" w:eastAsia="ja-JP"/>
+                <w14:ligatures w14:val="none"/>
+              </w:rPr>
+              <w:t>19721</w:t>
+            </w:r>
+          </w:p>
+        </w:tc>
+      </w:tr>
+      <w:tr>
+        <w:trPr>
+          <w:trHeight w:val="300"/>
+        </w:trPr>
+        <w:tc>
+          <w:tcPr>
+            <w:tcW w:w="1200" w:type="dxa"/>
+            <w:noWrap/>
+            <w:hideMark/>
+          </w:tcPr>
+          <w:p>
+            <w:pPr>
+              <w:jc w:val="right"/>
+              <w:rPr>
+                <w:rFonts w:ascii="Aptos Narrow" w:eastAsia="Times New Roman" w:hAnsi="Aptos Narrow" w:cs="Times New Roman"/>
+                <w:color w:val="000000"/>
+                <w:kern w:val="0"/>
+                <w:sz w:val="22"/>
+                <w:szCs w:val="22"/>
+                <w:lang w:val="es-CL" w:eastAsia="ja-JP"/>
+                <w14:ligatures w14:val="none"/>
+              </w:rPr>
+            </w:pPr>
+            <w:r>
+              <w:rPr>
+                <w:rFonts w:ascii="Aptos Narrow" w:eastAsia="Times New Roman" w:hAnsi="Aptos Narrow" w:cs="Times New Roman"/>
+                <w:color w:val="000000"/>
+                <w:kern w:val="0"/>
+                <w:sz w:val="22"/>
+                <w:szCs w:val="22"/>
+                <w:lang w:val="es-CL" w:eastAsia="ja-JP"/>
+                <w14:ligatures w14:val="none"/>
+              </w:rPr>
+              <w:t>8000</w:t>
+            </w:r>
+          </w:p>
+        </w:tc>
+        <w:tc>
+          <w:tcPr>
+            <w:tcW w:w="1791" w:type="dxa"/>
+            <w:noWrap/>
+            <w:hideMark/>
+          </w:tcPr>
+          <w:p>
+            <w:pPr>
+              <w:jc w:val="right"/>
+              <w:rPr>
+                <w:rFonts w:ascii="Aptos Narrow" w:eastAsia="Times New Roman" w:hAnsi="Aptos Narrow" w:cs="Times New Roman"/>
+                <w:color w:val="000000"/>
+                <w:kern w:val="0"/>
+                <w:sz w:val="22"/>
+                <w:szCs w:val="22"/>
+                <w:lang w:val="es-CL" w:eastAsia="ja-JP"/>
+                <w14:ligatures w14:val="none"/>
+              </w:rPr>
+            </w:pPr>
+            <w:r>
+              <w:rPr>
+                <w:rFonts w:ascii="Aptos Narrow" w:eastAsia="Times New Roman" w:hAnsi="Aptos Narrow" w:cs="Times New Roman"/>
+                <w:color w:val="000000"/>
+                <w:kern w:val="0"/>
+                <w:sz w:val="22"/>
+                <w:szCs w:val="22"/>
+                <w:lang w:val="es-CL" w:eastAsia="ja-JP"/>
+                <w14:ligatures w14:val="none"/>
+              </w:rPr>
+              <w:t>8393907</w:t>
+            </w:r>
+          </w:p>
+        </w:tc>
+        <w:tc>
+          <w:tcPr>
+            <w:tcW w:w="2449" w:type="dxa"/>
+            <w:noWrap/>
+            <w:hideMark/>
+          </w:tcPr>
+          <w:p>
+            <w:pPr>
+              <w:jc w:val="right"/>
+              <w:rPr>
+                <w:rFonts w:ascii="Aptos Narrow" w:eastAsia="Times New Roman" w:hAnsi="Aptos Narrow" w:cs="Times New Roman"/>
+                <w:color w:val="000000"/>
+                <w:kern w:val="0"/>
+                <w:sz w:val="22"/>
+                <w:szCs w:val="22"/>
+                <w:lang w:val="es-CL" w:eastAsia="ja-JP"/>
+                <w14:ligatures w14:val="none"/>
+              </w:rPr>
+            </w:pPr>
+            <w:r>
+              <w:rPr>
+                <w:rFonts w:ascii="Aptos Narrow" w:eastAsia="Times New Roman" w:hAnsi="Aptos Narrow" w:cs="Times New Roman"/>
+                <w:color w:val="000000"/>
+                <w:kern w:val="0"/>
+                <w:sz w:val="22"/>
+                <w:szCs w:val="22"/>
+                <w:lang w:val="es-CL" w:eastAsia="ja-JP"/>
+                <w14:ligatures w14:val="none"/>
+              </w:rPr>
+              <w:t>10060</w:t>
+            </w:r>
+          </w:p>
+        </w:tc>
+      </w:tr>
+      <w:tr>
+        <w:trPr>
+          <w:trHeight w:val="300"/>
+        </w:trPr>
+        <w:tc>
+          <w:tcPr>
+            <w:tcW w:w="1200" w:type="dxa"/>
+            <w:noWrap/>
+            <w:hideMark/>
+          </w:tcPr>
+          <w:p>
+            <w:pPr>
+              <w:jc w:val="right"/>
+              <w:rPr>
+                <w:rFonts w:ascii="Aptos Narrow" w:eastAsia="Times New Roman" w:hAnsi="Aptos Narrow" w:cs="Times New Roman"/>
+                <w:color w:val="000000"/>
+                <w:kern w:val="0"/>
+                <w:sz w:val="22"/>
+                <w:szCs w:val="22"/>
+                <w:lang w:val="es-CL" w:eastAsia="ja-JP"/>
+                <w14:ligatures w14:val="none"/>
+              </w:rPr>
+            </w:pPr>
+            <w:r>
+              <w:rPr>
+                <w:rFonts w:ascii="Aptos Narrow" w:eastAsia="Times New Roman" w:hAnsi="Aptos Narrow" w:cs="Times New Roman"/>
+                <w:color w:val="000000"/>
+                <w:kern w:val="0"/>
+                <w:sz w:val="22"/>
+                <w:szCs w:val="22"/>
+                <w:lang w:val="es-CL" w:eastAsia="ja-JP"/>
+                <w14:ligatures w14:val="none"/>
+              </w:rPr>
+              <w:t>9000</w:t>
+            </w:r>
+          </w:p>
+        </w:tc>
+        <w:tc>
+          <w:tcPr>
+            <w:tcW w:w="1791" w:type="dxa"/>
+            <w:noWrap/>
+            <w:hideMark/>
+          </w:tcPr>
+          <w:p>
+            <w:pPr>
+              <w:jc w:val="right"/>
+              <w:rPr>
+                <w:rFonts w:ascii="Aptos Narrow" w:eastAsia="Times New Roman" w:hAnsi="Aptos Narrow" w:cs="Times New Roman"/>
+                <w:color w:val="000000"/>
+                <w:kern w:val="0"/>
+                <w:sz w:val="22"/>
+                <w:szCs w:val="22"/>
+                <w:lang w:val="es-CL" w:eastAsia="ja-JP"/>
+                <w14:ligatures w14:val="none"/>
+              </w:rPr>
+            </w:pPr>
+            <w:r>
+              <w:rPr>
+                <w:rFonts w:ascii="Aptos Narrow" w:eastAsia="Times New Roman" w:hAnsi="Aptos Narrow" w:cs="Times New Roman"/>
+                <w:color w:val="000000"/>
+                <w:kern w:val="0"/>
+                <w:sz w:val="22"/>
+                <w:szCs w:val="22"/>
+                <w:lang w:val="es-CL" w:eastAsia="ja-JP"/>
+                <w14:ligatures w14:val="none"/>
+              </w:rPr>
+              <w:t>25336259</w:t>
+            </w:r>
+          </w:p>
+        </w:tc>
+        <w:tc>
+          <w:tcPr>
+            <w:tcW w:w="2449" w:type="dxa"/>
+            <w:noWrap/>
+            <w:hideMark/>
+          </w:tcPr>
+          <w:p>
+            <w:pPr>
+              <w:jc w:val="right"/>
+              <w:rPr>
+                <w:rFonts w:ascii="Aptos Narrow" w:eastAsia="Times New Roman" w:hAnsi="Aptos Narrow" w:cs="Times New Roman"/>
+                <w:color w:val="000000"/>
+                <w:kern w:val="0"/>
+                <w:sz w:val="22"/>
+                <w:szCs w:val="22"/>
+                <w:lang w:val="es-CL" w:eastAsia="ja-JP"/>
+                <w14:ligatures w14:val="none"/>
+              </w:rPr>
+            </w:pPr>
+            <w:r>
+              <w:rPr>
+                <w:rFonts w:ascii="Aptos Narrow" w:eastAsia="Times New Roman" w:hAnsi="Aptos Narrow" w:cs="Times New Roman"/>
+                <w:color w:val="000000"/>
+                <w:kern w:val="0"/>
+                <w:sz w:val="22"/>
+                <w:szCs w:val="22"/>
+                <w:lang w:val="es-CL" w:eastAsia="ja-JP"/>
+                <w14:ligatures w14:val="none"/>
+              </w:rPr>
+              <w:t>27471</w:t>
+            </w:r>
+          </w:p>
+        </w:tc>
+      </w:tr>
+      <w:tr>
+        <w:trPr>
+          <w:trHeight w:val="300"/>
+        </w:trPr>
+        <w:tc>
+          <w:tcPr>
+            <w:tcW w:w="1200" w:type="dxa"/>
+            <w:noWrap/>
+            <w:hideMark/>
+          </w:tcPr>
+          <w:p>
+            <w:pPr>
+              <w:jc w:val="right"/>
+              <w:rPr>
+                <w:rFonts w:ascii="Aptos Narrow" w:eastAsia="Times New Roman" w:hAnsi="Aptos Narrow" w:cs="Times New Roman"/>
+                <w:color w:val="000000"/>
+                <w:kern w:val="0"/>
+                <w:sz w:val="22"/>
+                <w:szCs w:val="22"/>
+                <w:lang w:val="es-CL" w:eastAsia="ja-JP"/>
+                <w14:ligatures w14:val="none"/>
+              </w:rPr>
+            </w:pPr>
+            <w:r>
+              <w:rPr>
+                <w:rFonts w:ascii="Aptos Narrow" w:eastAsia="Times New Roman" w:hAnsi="Aptos Narrow" w:cs="Times New Roman"/>
+                <w:color w:val="000000"/>
+                <w:kern w:val="0"/>
+                <w:sz w:val="22"/>
+                <w:szCs w:val="22"/>
+                <w:lang w:val="es-CL" w:eastAsia="ja-JP"/>
+                <w14:ligatures w14:val="none"/>
+              </w:rPr>
+              <w:t>10000</w:t>
+            </w:r>
+          </w:p>
+        </w:tc>
+        <w:tc>
+          <w:tcPr>
+            <w:tcW w:w="1791" w:type="dxa"/>
+            <w:noWrap/>
+            <w:hideMark/>
+          </w:tcPr>
+          <w:p>
+            <w:pPr>
+              <w:jc w:val="right"/>
+              <w:rPr>
+                <w:rFonts w:ascii="Aptos Narrow" w:eastAsia="Times New Roman" w:hAnsi="Aptos Narrow" w:cs="Times New Roman"/>
+                <w:color w:val="000000"/>
+                <w:kern w:val="0"/>
+                <w:sz w:val="22"/>
+                <w:szCs w:val="22"/>
+                <w:lang w:val="es-CL" w:eastAsia="ja-JP"/>
+                <w14:ligatures w14:val="none"/>
+              </w:rPr>
+            </w:pPr>
+            <w:r>
+              <w:rPr>
+                <w:rFonts w:ascii="Aptos Narrow" w:eastAsia="Times New Roman" w:hAnsi="Aptos Narrow" w:cs="Times New Roman"/>
+                <w:color w:val="000000"/>
+                <w:kern w:val="0"/>
+                <w:sz w:val="22"/>
+                <w:szCs w:val="22"/>
+                <w:lang w:val="es-CL" w:eastAsia="ja-JP"/>
+                <w14:ligatures w14:val="none"/>
+              </w:rPr>
+              <w:t>15754589</w:t>
+            </w:r>
+          </w:p>
+        </w:tc>
+        <w:tc>
+          <w:tcPr>
+            <w:tcW w:w="2449" w:type="dxa"/>
+            <w:noWrap/>
+            <w:hideMark/>
+          </w:tcPr>
+          <w:p>
+            <w:pPr>
+              <w:jc w:val="right"/>
+              <w:rPr>
+                <w:rFonts w:ascii="Aptos Narrow" w:eastAsia="Times New Roman" w:hAnsi="Aptos Narrow" w:cs="Times New Roman"/>
+                <w:color w:val="000000"/>
+                <w:kern w:val="0"/>
+                <w:sz w:val="22"/>
+                <w:szCs w:val="22"/>
+                <w:lang w:val="es-CL" w:eastAsia="ja-JP"/>
+                <w14:ligatures w14:val="none"/>
+              </w:rPr>
+            </w:pPr>
+            <w:r>
+              <w:rPr>
+                <w:rFonts w:ascii="Aptos Narrow" w:eastAsia="Times New Roman" w:hAnsi="Aptos Narrow" w:cs="Times New Roman"/>
+                <w:color w:val="000000"/>
+                <w:kern w:val="0"/>
+                <w:sz w:val="22"/>
+                <w:szCs w:val="22"/>
+                <w:lang w:val="es-CL" w:eastAsia="ja-JP"/>
+                <w14:ligatures w14:val="none"/>
+              </w:rPr>
+              <w:t>16416</w:t>
+            </w:r>
+          </w:p>
+        </w:tc>
+      </w:tr>
+      <w:tr>
+        <w:trPr>
+          <w:trHeight w:val="300"/>
+        </w:trPr>
+        <w:tc>
+          <w:tcPr>
+            <w:tcW w:w="1200" w:type="dxa"/>
+            <w:noWrap/>
+            <w:hideMark/>
+          </w:tcPr>
+          <w:p>
+            <w:pPr>
+              <w:jc w:val="right"/>
+              <w:rPr>
+                <w:rFonts w:ascii="Aptos Narrow" w:eastAsia="Times New Roman" w:hAnsi="Aptos Narrow" w:cs="Times New Roman"/>
+                <w:color w:val="000000"/>
+                <w:kern w:val="0"/>
+                <w:sz w:val="22"/>
+                <w:szCs w:val="22"/>
+                <w:lang w:val="es-CL" w:eastAsia="ja-JP"/>
+                <w14:ligatures w14:val="none"/>
+              </w:rPr>
+            </w:pPr>
+            <w:r>
+              <w:rPr>
+                <w:rFonts w:ascii="Aptos Narrow" w:eastAsia="Times New Roman" w:hAnsi="Aptos Narrow" w:cs="Times New Roman"/>
+                <w:color w:val="000000"/>
+                <w:kern w:val="0"/>
+                <w:sz w:val="22"/>
+                <w:szCs w:val="22"/>
+                <w:lang w:val="es-CL" w:eastAsia="ja-JP"/>
+                <w14:ligatures w14:val="none"/>
+              </w:rPr>
+              <w:t>15000</w:t>
+            </w:r>
+          </w:p>
+        </w:tc>
+        <w:tc>
+          <w:tcPr>
+            <w:tcW w:w="1791" w:type="dxa"/>
+            <w:noWrap/>
+            <w:hideMark/>
+          </w:tcPr>
+          <w:p>
+            <w:pPr>
+              <w:jc w:val="right"/>
+              <w:rPr>
+                <w:rFonts w:ascii="Aptos Narrow" w:eastAsia="Times New Roman" w:hAnsi="Aptos Narrow" w:cs="Times New Roman"/>
+                <w:color w:val="000000"/>
+                <w:kern w:val="0"/>
+                <w:sz w:val="22"/>
+                <w:szCs w:val="22"/>
+                <w:lang w:val="es-CL" w:eastAsia="ja-JP"/>
+                <w14:ligatures w14:val="none"/>
+              </w:rPr>
+            </w:pPr>
+            <w:r>
+              <w:rPr>
+                <w:rFonts w:ascii="Aptos Narrow" w:eastAsia="Times New Roman" w:hAnsi="Aptos Narrow" w:cs="Times New Roman"/>
+                <w:color w:val="000000"/>
+                <w:kern w:val="0"/>
+                <w:sz w:val="22"/>
+                <w:szCs w:val="22"/>
+                <w:lang w:val="es-CL" w:eastAsia="ja-JP"/>
+                <w14:ligatures w14:val="none"/>
+              </w:rPr>
+              <w:t>48282237</w:t>
+            </w:r>
+          </w:p>
+        </w:tc>
+        <w:tc>
+          <w:tcPr>
+            <w:tcW w:w="2449" w:type="dxa"/>
+            <w:noWrap/>
+            <w:hideMark/>
+          </w:tcPr>
+          <w:p>
+            <w:pPr>
+              <w:jc w:val="right"/>
+              <w:rPr>
+                <w:rFonts w:ascii="Aptos Narrow" w:eastAsia="Times New Roman" w:hAnsi="Aptos Narrow" w:cs="Times New Roman"/>
+                <w:color w:val="000000"/>
+                <w:kern w:val="0"/>
+                <w:sz w:val="22"/>
+                <w:szCs w:val="22"/>
+                <w:lang w:val="es-CL" w:eastAsia="ja-JP"/>
+                <w14:ligatures w14:val="none"/>
+              </w:rPr>
+            </w:pPr>
+            <w:r>
+              <w:rPr>
+                <w:rFonts w:ascii="Aptos Narrow" w:eastAsia="Times New Roman" w:hAnsi="Aptos Narrow" w:cs="Times New Roman"/>
+                <w:color w:val="000000"/>
+                <w:kern w:val="0"/>
+                <w:sz w:val="22"/>
+                <w:szCs w:val="22"/>
+                <w:lang w:val="es-CL" w:eastAsia="ja-JP"/>
+                <w14:ligatures w14:val="none"/>
+              </w:rPr>
+              <w:t>52872</w:t>
+            </w:r>
+          </w:p>
+        </w:tc>
+      </w:tr>
+      <w:tr>
+        <w:trPr>
+          <w:trHeight w:val="300"/>
+        </w:trPr>
+        <w:tc>
+          <w:tcPr>
+            <w:tcW w:w="1200" w:type="dxa"/>
+            <w:noWrap/>
+            <w:hideMark/>
+          </w:tcPr>
+          <w:p>
+            <w:pPr>
+              <w:jc w:val="right"/>
+              <w:rPr>
+                <w:rFonts w:ascii="Aptos Narrow" w:eastAsia="Times New Roman" w:hAnsi="Aptos Narrow" w:cs="Times New Roman"/>
+                <w:color w:val="000000"/>
+                <w:kern w:val="0"/>
+                <w:sz w:val="22"/>
+                <w:szCs w:val="22"/>
+                <w:lang w:val="es-CL" w:eastAsia="ja-JP"/>
+                <w14:ligatures w14:val="none"/>
+              </w:rPr>
+            </w:pPr>
+            <w:r>
+              <w:rPr>
+                <w:rFonts w:ascii="Aptos Narrow" w:eastAsia="Times New Roman" w:hAnsi="Aptos Narrow" w:cs="Times New Roman"/>
+                <w:color w:val="000000"/>
+                <w:kern w:val="0"/>
+                <w:sz w:val="22"/>
+                <w:szCs w:val="22"/>
+                <w:lang w:val="es-CL" w:eastAsia="ja-JP"/>
+                <w14:ligatures w14:val="none"/>
+              </w:rPr>
+              <w:t>20000</w:t>
+            </w:r>
+          </w:p>
+        </w:tc>
+        <w:tc>
+          <w:tcPr>
+            <w:tcW w:w="1791" w:type="dxa"/>
+            <w:noWrap/>
+            <w:hideMark/>
+          </w:tcPr>
+          <w:p>
+            <w:pPr>
+              <w:jc w:val="right"/>
+              <w:rPr>
+                <w:rFonts w:ascii="Aptos Narrow" w:eastAsia="Times New Roman" w:hAnsi="Aptos Narrow" w:cs="Times New Roman"/>
+                <w:color w:val="000000"/>
+                <w:kern w:val="0"/>
+                <w:sz w:val="22"/>
+                <w:szCs w:val="22"/>
+                <w:lang w:val="es-CL" w:eastAsia="ja-JP"/>
+                <w14:ligatures w14:val="none"/>
+              </w:rPr>
+            </w:pPr>
+            <w:r>
+              <w:rPr>
+                <w:rFonts w:ascii="Aptos Narrow" w:eastAsia="Times New Roman" w:hAnsi="Aptos Narrow" w:cs="Times New Roman"/>
+                <w:color w:val="000000"/>
+                <w:kern w:val="0"/>
+                <w:sz w:val="22"/>
+                <w:szCs w:val="22"/>
+                <w:lang w:val="es-CL" w:eastAsia="ja-JP"/>
+                <w14:ligatures w14:val="none"/>
+              </w:rPr>
+              <w:t>21491763</w:t>
+            </w:r>
+          </w:p>
+        </w:tc>
+        <w:tc>
+          <w:tcPr>
+            <w:tcW w:w="2449" w:type="dxa"/>
+            <w:noWrap/>
+            <w:hideMark/>
+          </w:tcPr>
+          <w:p>
+            <w:pPr>
+              <w:jc w:val="right"/>
+              <w:rPr>
+                <w:rFonts w:ascii="Aptos Narrow" w:eastAsia="Times New Roman" w:hAnsi="Aptos Narrow" w:cs="Times New Roman"/>
+                <w:color w:val="000000"/>
+                <w:kern w:val="0"/>
+                <w:sz w:val="22"/>
+                <w:szCs w:val="22"/>
+                <w:lang w:val="es-CL" w:eastAsia="ja-JP"/>
+                <w14:ligatures w14:val="none"/>
+              </w:rPr>
+            </w:pPr>
+            <w:r>
+              <w:rPr>
+                <w:rFonts w:ascii="Aptos Narrow" w:eastAsia="Times New Roman" w:hAnsi="Aptos Narrow" w:cs="Times New Roman"/>
+                <w:color w:val="000000"/>
+                <w:kern w:val="0"/>
+                <w:sz w:val="22"/>
+                <w:szCs w:val="22"/>
+                <w:lang w:val="es-CL" w:eastAsia="ja-JP"/>
+                <w14:ligatures w14:val="none"/>
+              </w:rPr>
+              <w:t>25195</w:t>
+            </w:r>
+          </w:p>
+        </w:tc>
+      </w:tr>
+    </w:tbl>
+    <w:p>
+      <w:pPr>
+        <w:spacing w:line="240" w:lineRule="auto"/>
+        <w:ind w:left="360"/>
+        <w:rPr>
+          <w:sz w:val="22"/>
+          <w:szCs w:val="22"/>
+        </w:rPr>
+      </w:pPr>
+    </w:p>
+    <w:p>
+      <w:pPr>
+        <w:spacing w:line="240" w:lineRule="auto"/>
+        <w:ind w:left="360"/>
+        <w:rPr>
+          <w:sz w:val="22"/>
+          <w:szCs w:val="22"/>
+        </w:rPr>
+      </w:pPr>
+    </w:p>
+    <w:p>
+      <w:pPr>
+        <w:spacing w:line="240" w:lineRule="auto"/>
+        <w:ind w:left="360"/>
+        <w:rPr>
+          <w:sz w:val="22"/>
+          <w:szCs w:val="22"/>
+        </w:rPr>
+      </w:pPr>
+      <w:r>
+        <w:rPr>
+          <w:sz w:val="22"/>
+          <w:szCs w:val="22"/>
+        </w:rPr>
+        <w:t xml:space="preserve">Se corrieron pruebas de un conjunto de laberintos en un mismo ordenador, lo que entrego los resultados tabulados en la tabla. En términos de nodos visitados, la distancia Euclidiana tiende a entregar menor cantidad, pero por un margen bastante pequeño a la de Manhattan. Por otro lado, en términos de tiempo la distancia Manhattan es bastante mas </w:t>
+      </w:r>
+      <w:r>
+        <w:rPr>
+          <w:sz w:val="22"/>
+          <w:szCs w:val="22"/>
+        </w:rPr>
+        <w:t xml:space="preserve">rápida, llegando a tener diferencias de casi 10 segundos en laberintos de 15000. </w:t>
+      </w:r>
+    </w:p>
     <w:p>
       <w:pPr>
         <w:spacing w:line="240" w:lineRule="auto"/>
@@ -761,41 +3721,6 @@
           <w:szCs w:val="22"/>
         </w:rPr>
       </w:pPr>
-      <w:r>
-        <w:rPr>
-          <w:sz w:val="22"/>
-          <w:szCs w:val="22"/>
-        </w:rPr>
-        <w:t xml:space="preserve">En los tiempos de ejecución, ambas heurísticas tienen una cantidad de tiempo prácticamente igual </w:t>
-      </w:r>
-      <w:r>
-        <w:rPr>
-          <w:sz w:val="22"/>
-          <w:szCs w:val="22"/>
-        </w:rPr>
-        <w:t xml:space="preserve">en cualquiera de los laberintos </w:t>
-      </w:r>
-      <w:r>
-        <w:rPr>
-          <w:sz w:val="22"/>
-          <w:szCs w:val="22"/>
-        </w:rPr>
-        <w:t>puestos como prueba</w:t>
-      </w:r>
-      <w:r>
-        <w:rPr>
-          <w:sz w:val="22"/>
-          <w:szCs w:val="22"/>
-        </w:rPr>
-        <w:t>, y la única variación que puede haber, se presenta incluso comparando los tiempos de distintas sesiones de la misma heurística, por lo que consideramos que no hay ninguna diferencia entre la heurística Manhattan convencional y su versión escalada.</w:t>
-      </w:r>
-      <w:r>
-        <w:rPr>
-          <w:sz w:val="22"/>
-          <w:szCs w:val="22"/>
-        </w:rPr>
-        <w:t xml:space="preserve"> </w:t>
-      </w:r>
     </w:p>
     <w:p>
       <w:pPr>
@@ -806,98 +3731,40 @@
           <w:szCs w:val="22"/>
         </w:rPr>
       </w:pPr>
-      <w:r>
-        <w:rPr>
-          <w:sz w:val="22"/>
-          <w:szCs w:val="22"/>
-        </w:rPr>
-        <w:t xml:space="preserve">A los nodos les ocurre lo mismo que </w:t>
-      </w:r>
-      <w:r>
-        <w:rPr>
-          <w:sz w:val="22"/>
-          <w:szCs w:val="22"/>
-        </w:rPr>
-        <w:t xml:space="preserve">a los tiempos, siendo irrelevante tanto si usamos la heurística Manhattan o la escalada, </w:t>
-      </w:r>
-      <w:r>
-        <w:rPr>
-          <w:sz w:val="22"/>
-          <w:szCs w:val="22"/>
-        </w:rPr>
-        <w:t>donde la variación</w:t>
-      </w:r>
-      <w:r>
-        <w:rPr>
-          <w:sz w:val="22"/>
-          <w:szCs w:val="22"/>
-        </w:rPr>
-        <w:t xml:space="preserve"> observada </w:t>
-      </w:r>
-      <w:r>
-        <w:rPr>
-          <w:sz w:val="22"/>
-          <w:szCs w:val="22"/>
-        </w:rPr>
-        <w:t xml:space="preserve">es independiente de </w:t>
-      </w:r>
-      <w:r>
-        <w:rPr>
-          <w:sz w:val="22"/>
-          <w:szCs w:val="22"/>
-        </w:rPr>
-        <w:t xml:space="preserve">la heurística que utilicemos, </w:t>
-      </w:r>
-      <w:r>
-        <w:rPr>
-          <w:sz w:val="22"/>
-          <w:szCs w:val="22"/>
-        </w:rPr>
-        <w:t>y,</w:t>
-      </w:r>
-      <w:r>
-        <w:rPr>
-          <w:sz w:val="22"/>
-          <w:szCs w:val="22"/>
-        </w:rPr>
-        <w:t xml:space="preserve"> además, en donde se visitan decenas de millones de nodos</w:t>
-      </w:r>
-      <w:r>
-        <w:rPr>
-          <w:sz w:val="22"/>
-          <w:szCs w:val="22"/>
-        </w:rPr>
-        <w:t xml:space="preserve"> en los laberintos más grandes</w:t>
-      </w:r>
-      <w:r>
-        <w:rPr>
-          <w:sz w:val="22"/>
-          <w:szCs w:val="22"/>
-        </w:rPr>
-        <w:t xml:space="preserve">, apenas varía en un par de miles </w:t>
-      </w:r>
-      <w:r>
-        <w:rPr>
-          <w:sz w:val="22"/>
-          <w:szCs w:val="22"/>
-        </w:rPr>
-        <w:t>entre cada sesión de prueba.</w:t>
-      </w:r>
     </w:p>
     <w:p>
       <w:pPr>
         <w:spacing w:line="240" w:lineRule="auto"/>
-        <w:ind w:left="360" w:firstLine="348"/>
-        <w:rPr>
-          <w:sz w:val="22"/>
-          <w:szCs w:val="22"/>
-        </w:rPr>
-      </w:pPr>
+        <w:rPr>
+          <w:b/>
+          <w:bCs/>
+          <w:sz w:val="22"/>
+          <w:szCs w:val="22"/>
+        </w:rPr>
+      </w:pPr>
+      <w:r>
+        <w:rPr>
+          <w:b/>
+          <w:bCs/>
+          <w:sz w:val="22"/>
+          <w:szCs w:val="22"/>
+        </w:rPr>
+        <w:t>Conclusi</w:t>
+      </w:r>
+      <w:r>
+        <w:rPr>
+          <w:b/>
+          <w:bCs/>
+          <w:sz w:val="22"/>
+          <w:szCs w:val="22"/>
+        </w:rPr>
+        <w:t>ones sobre rendimiento</w:t>
+      </w:r>
     </w:p>
     <w:p>
       <w:pPr>
         <w:spacing w:line="240" w:lineRule="auto"/>
-        <w:ind w:left="360" w:firstLine="348"/>
+        <w:ind w:firstLine="360"/>
         <w:rPr>
           <w:sz w:val="22"/>
           <w:szCs w:val="22"/>
@@ -907,17 +3774,45 @@
     <w:p>
       <w:pPr>
         <w:spacing w:line="240" w:lineRule="auto"/>
-        <w:ind w:left="360" w:firstLine="348"/>
-        <w:rPr>
-          <w:sz w:val="22"/>
-          <w:szCs w:val="22"/>
-        </w:rPr>
-      </w:pPr>
+        <w:ind w:firstLine="360"/>
+        <w:rPr>
+          <w:sz w:val="22"/>
+          <w:szCs w:val="22"/>
+        </w:rPr>
+      </w:pPr>
+      <w:r>
+        <w:rPr>
+          <w:sz w:val="22"/>
+          <w:szCs w:val="22"/>
+        </w:rPr>
+        <w:t xml:space="preserve">Tras múltiples sesiones de prueba en laberintos ya mencionados. </w:t>
+      </w:r>
+      <w:r>
+        <w:rPr>
+          <w:sz w:val="22"/>
+          <w:szCs w:val="22"/>
+        </w:rPr>
+        <w:t>A pesar de que según el evaluador ambas llegan al mismo camino mínimo, e</w:t>
+      </w:r>
+      <w:r>
+        <w:rPr>
+          <w:sz w:val="22"/>
+          <w:szCs w:val="22"/>
+        </w:rPr>
+        <w:t xml:space="preserve">s posible ver una diferencia en ambos parámetros, siendo el mas afectado el tiempo de rendimiento. </w:t>
+      </w:r>
+      <w:r>
+        <w:rPr>
+          <w:sz w:val="22"/>
+          <w:szCs w:val="22"/>
+        </w:rPr>
+        <w:t>La Heurística de Manhattan tiende a ser bastante más rápida que la Euclidiana. Esto probablemente se debe al cálculo de la raíz cuadrada, que en computación tiende a ser una operación bastante lenta, y en cambio la Manhattan trabaja solo con suma y resta, las cuales son mucho más rápidas.</w:t>
+      </w:r>
     </w:p>
     <w:p>
       <w:pPr>
         <w:spacing w:line="240" w:lineRule="auto"/>
-        <w:ind w:left="360" w:firstLine="348"/>
+        <w:ind w:firstLine="360"/>
         <w:rPr>
           <w:sz w:val="22"/>
           <w:szCs w:val="22"/>
@@ -927,18 +3822,30 @@
     <w:p>
       <w:pPr>
         <w:spacing w:line="240" w:lineRule="auto"/>
-        <w:ind w:left="360" w:firstLine="348"/>
-        <w:rPr>
-          <w:sz w:val="22"/>
-          <w:szCs w:val="22"/>
-        </w:rPr>
-      </w:pPr>
+        <w:rPr>
+          <w:b/>
+          <w:bCs/>
+          <w:sz w:val="22"/>
+          <w:szCs w:val="22"/>
+          <w:u w:val="single"/>
+        </w:rPr>
+      </w:pPr>
+      <w:r>
+        <w:rPr>
+          <w:b/>
+          <w:bCs/>
+          <w:sz w:val="22"/>
+          <w:szCs w:val="22"/>
+        </w:rPr>
+        <w:t>Migración de lenguaje de programación</w:t>
+      </w:r>
     </w:p>
     <w:p>
       <w:pPr>
         <w:spacing w:line="240" w:lineRule="auto"/>
-        <w:ind w:left="360" w:firstLine="348"/>
-        <w:rPr>
+        <w:rPr>
+          <w:b/>
+          <w:bCs/>
           <w:sz w:val="22"/>
           <w:szCs w:val="22"/>
         </w:rPr>
@@ -947,268 +3854,127 @@
     <w:p>
       <w:pPr>
         <w:spacing w:line="240" w:lineRule="auto"/>
-        <w:ind w:left="360" w:firstLine="348"/>
-        <w:rPr>
-          <w:sz w:val="22"/>
-          <w:szCs w:val="22"/>
-        </w:rPr>
-      </w:pPr>
+        <w:ind w:firstLine="708"/>
+        <w:rPr>
+          <w:sz w:val="22"/>
+          <w:szCs w:val="22"/>
+        </w:rPr>
+      </w:pPr>
+      <w:r>
+        <w:rPr>
+          <w:sz w:val="22"/>
+          <w:szCs w:val="22"/>
+        </w:rPr>
+        <w:t xml:space="preserve">Decidimos migrar nuestro código a C++ con el objetivo de mejorar el rendimiento general del algoritmo. C++ </w:t>
+      </w:r>
+      <w:r>
+        <w:rPr>
+          <w:sz w:val="22"/>
+          <w:szCs w:val="22"/>
+        </w:rPr>
+        <w:t xml:space="preserve">es superior a C# en cuanto a la velocidad de muchos algoritmos, lo cual fue el caso del nuestro, que en C# tardaba entre 40 y 50 minutos en los laberintos más grandes, </w:t>
+      </w:r>
+      <w:r>
+        <w:rPr>
+          <w:sz w:val="22"/>
+          <w:szCs w:val="22"/>
+        </w:rPr>
+        <w:t>y al migrarlo a C++, solo tarda poco más de un minuto.</w:t>
+      </w:r>
     </w:p>
     <w:p>
       <w:pPr>
         <w:spacing w:line="240" w:lineRule="auto"/>
-        <w:ind w:left="360" w:firstLine="348"/>
-        <w:rPr>
-          <w:sz w:val="22"/>
-          <w:szCs w:val="22"/>
-        </w:rPr>
-      </w:pPr>
+        <w:ind w:firstLine="708"/>
+        <w:rPr>
+          <w:sz w:val="22"/>
+          <w:szCs w:val="22"/>
+        </w:rPr>
+      </w:pPr>
+      <w:r>
+        <w:rPr>
+          <w:sz w:val="22"/>
+          <w:szCs w:val="22"/>
+        </w:rPr>
+        <w:t xml:space="preserve">Una de las principales ventajas de C++ es su eficiencia en el manejo de memoria. A diferencia de otros lenguajes, C++ permite un control detallado sobre la memoria, lo cual es crucial para algoritmos que trabajan con estructuras de datos grandes. Esto nos permite reducir </w:t>
+      </w:r>
+      <w:r>
+        <w:rPr>
+          <w:sz w:val="22"/>
+          <w:szCs w:val="22"/>
+        </w:rPr>
+        <w:t>el</w:t>
+      </w:r>
+      <w:r>
+        <w:rPr>
+          <w:sz w:val="22"/>
+          <w:szCs w:val="22"/>
+        </w:rPr>
+        <w:t xml:space="preserve"> procesamiento y optimizar el uso de los recursos, garantizando un rendimiento má</w:t>
+      </w:r>
+      <w:r>
+        <w:rPr>
+          <w:sz w:val="22"/>
+          <w:szCs w:val="22"/>
+        </w:rPr>
+        <w:t>s</w:t>
+      </w:r>
+      <w:r>
+        <w:rPr>
+          <w:sz w:val="22"/>
+          <w:szCs w:val="22"/>
+        </w:rPr>
+        <w:t xml:space="preserve"> eficiente.</w:t>
+      </w:r>
     </w:p>
     <w:p>
       <w:pPr>
         <w:spacing w:line="240" w:lineRule="auto"/>
-        <w:rPr>
-          <w:b/>
-          <w:bCs/>
-          <w:sz w:val="22"/>
-          <w:szCs w:val="22"/>
-        </w:rPr>
-      </w:pPr>
-      <w:r>
-        <w:rPr>
-          <w:b/>
-          <w:bCs/>
-          <w:sz w:val="22"/>
-          <w:szCs w:val="22"/>
-        </w:rPr>
-        <w:lastRenderedPageBreak/>
-        <w:t>Conclusi</w:t>
-      </w:r>
-      <w:r>
-        <w:rPr>
-          <w:b/>
-          <w:bCs/>
-          <w:sz w:val="22"/>
-          <w:szCs w:val="22"/>
-        </w:rPr>
-        <w:t>ones sobre rendimiento</w:t>
+        <w:ind w:firstLine="708"/>
+        <w:rPr>
+          <w:sz w:val="22"/>
+          <w:szCs w:val="22"/>
+        </w:rPr>
+      </w:pPr>
+      <w:r>
+        <w:rPr>
+          <w:sz w:val="22"/>
+          <w:szCs w:val="22"/>
+        </w:rPr>
+        <w:t>Nuestro nuevo lenguaje utilizado compila de forma más rápida y eficiente, pues</w:t>
+      </w:r>
+      <w:r>
+        <w:rPr>
+          <w:sz w:val="22"/>
+          <w:szCs w:val="22"/>
+        </w:rPr>
+        <w:t>t</w:t>
+      </w:r>
+      <w:r>
+        <w:rPr>
+          <w:sz w:val="22"/>
+          <w:szCs w:val="22"/>
+        </w:rPr>
+        <w:t xml:space="preserve">o que traduce nuestro código inmediatamente al lenguaje de la computadora, a diferencia de C#, </w:t>
+      </w:r>
+      <w:r>
+        <w:rPr>
+          <w:sz w:val="22"/>
+          <w:szCs w:val="22"/>
+        </w:rPr>
+        <w:t>el cual,</w:t>
+      </w:r>
+      <w:r>
+        <w:rPr>
+          <w:sz w:val="22"/>
+          <w:szCs w:val="22"/>
+        </w:rPr>
+        <w:t xml:space="preserve"> a pesar de tener compatibilidad con múltiples sistemas operativos, </w:t>
       </w:r>
     </w:p>
     <w:p>
       <w:pPr>
         <w:spacing w:line="240" w:lineRule="auto"/>
-        <w:ind w:firstLine="360"/>
-        <w:rPr>
-          <w:sz w:val="22"/>
-          <w:szCs w:val="22"/>
-        </w:rPr>
-      </w:pPr>
-    </w:p>
-    <w:p>
-      <w:pPr>
-        <w:spacing w:line="240" w:lineRule="auto"/>
-        <w:ind w:firstLine="360"/>
-        <w:rPr>
-          <w:sz w:val="22"/>
-          <w:szCs w:val="22"/>
-        </w:rPr>
-      </w:pPr>
-      <w:r>
-        <w:rPr>
-          <w:sz w:val="22"/>
-          <w:szCs w:val="22"/>
-        </w:rPr>
-        <w:t xml:space="preserve">Tras realizar múltiples </w:t>
-      </w:r>
-      <w:r>
-        <w:rPr>
-          <w:sz w:val="22"/>
-          <w:szCs w:val="22"/>
-        </w:rPr>
-        <w:t xml:space="preserve">sesiones de </w:t>
-      </w:r>
-      <w:r>
-        <w:rPr>
-          <w:sz w:val="22"/>
-          <w:szCs w:val="22"/>
-        </w:rPr>
-        <w:t xml:space="preserve">prueba en laberintos de diferentes tamaños y configuraciones, no observamos diferencias </w:t>
-      </w:r>
-      <w:r>
-        <w:rPr>
-          <w:sz w:val="22"/>
-          <w:szCs w:val="22"/>
-        </w:rPr>
-        <w:t>relevante</w:t>
-      </w:r>
-      <w:r>
-        <w:rPr>
-          <w:sz w:val="22"/>
-          <w:szCs w:val="22"/>
-        </w:rPr>
-        <w:t xml:space="preserve">s en el rendimiento entre ambas heurísticas, incluso en laberintos grandes. Tanto en el tiempo de ejecución como en la cantidad de nodos expandidos, los resultados fueron casi idénticos para la heurística de Manhattan y la segunda heurística escalada </w:t>
-      </w:r>
-      <w:r>
-        <w:rPr>
-          <w:sz w:val="22"/>
-          <w:szCs w:val="22"/>
-        </w:rPr>
-        <w:t>a</w:t>
-      </w:r>
-      <w:r>
-        <w:rPr>
-          <w:sz w:val="22"/>
-          <w:szCs w:val="22"/>
-        </w:rPr>
-        <w:t xml:space="preserve"> 0.3.</w:t>
-      </w:r>
-    </w:p>
-    <w:p>
-      <w:pPr>
-        <w:spacing w:line="240" w:lineRule="auto"/>
-        <w:ind w:firstLine="360"/>
-        <w:rPr>
-          <w:sz w:val="22"/>
-          <w:szCs w:val="22"/>
-        </w:rPr>
-      </w:pPr>
-      <w:r>
-        <w:rPr>
-          <w:sz w:val="22"/>
-          <w:szCs w:val="22"/>
-        </w:rPr>
-        <w:t xml:space="preserve">Esto </w:t>
-      </w:r>
-      <w:r>
-        <w:rPr>
-          <w:sz w:val="22"/>
-          <w:szCs w:val="22"/>
-        </w:rPr>
-        <w:t>quiere</w:t>
-      </w:r>
-      <w:r>
-        <w:rPr>
-          <w:sz w:val="22"/>
-          <w:szCs w:val="22"/>
-        </w:rPr>
-        <w:t xml:space="preserve"> que el ajuste aplicado a la heurística no tuvo el impacto esperado en la toma de decisiones del algoritmo</w:t>
-      </w:r>
-      <w:r>
-        <w:rPr>
-          <w:sz w:val="22"/>
-          <w:szCs w:val="22"/>
-        </w:rPr>
-        <w:t>, como se creyó en un principio</w:t>
-      </w:r>
-      <w:r>
-        <w:rPr>
-          <w:sz w:val="22"/>
-          <w:szCs w:val="22"/>
-        </w:rPr>
-        <w:t xml:space="preserve">. Es posible que el factor de 0.3 no haya sido suficientemente distinto de 1 como para modificar el comportamiento de la búsqueda en una medida significativa. </w:t>
-      </w:r>
-    </w:p>
-    <w:p>
-      <w:pPr>
-        <w:spacing w:line="240" w:lineRule="auto"/>
-        <w:ind w:firstLine="360"/>
-        <w:rPr>
-          <w:sz w:val="22"/>
-          <w:szCs w:val="22"/>
-          <w:u w:val="single"/>
-        </w:rPr>
-      </w:pPr>
-      <w:r>
-        <w:rPr>
-          <w:sz w:val="22"/>
-          <w:szCs w:val="22"/>
-        </w:rPr>
-        <w:t xml:space="preserve">Otra explicación podría ser que las características de los laberintos evaluados no representen </w:t>
-      </w:r>
-      <w:r>
-        <w:rPr>
-          <w:sz w:val="22"/>
-          <w:szCs w:val="22"/>
-        </w:rPr>
-        <w:t>de forma adecuada los</w:t>
-      </w:r>
-      <w:r>
-        <w:rPr>
-          <w:sz w:val="22"/>
-          <w:szCs w:val="22"/>
-        </w:rPr>
-        <w:t xml:space="preserve"> escenarios donde una variación en la heurística haga una diferencia notable</w:t>
-      </w:r>
-      <w:r>
-        <w:rPr>
-          <w:sz w:val="22"/>
-          <w:szCs w:val="22"/>
-        </w:rPr>
-        <w:t>, aunque como se probó en varios</w:t>
-      </w:r>
-      <w:r>
-        <w:rPr>
-          <w:sz w:val="22"/>
-          <w:szCs w:val="22"/>
-        </w:rPr>
-        <w:t xml:space="preserve"> con tanta diferencia de tamaño, se puede concluir que no tuvo impacto alguno.</w:t>
-      </w:r>
-    </w:p>
-    <w:p>
-      <w:pPr>
-        <w:spacing w:line="240" w:lineRule="auto"/>
-        <w:ind w:firstLine="360"/>
-        <w:rPr>
-          <w:sz w:val="22"/>
-          <w:szCs w:val="22"/>
-        </w:rPr>
-      </w:pPr>
-    </w:p>
-    <w:p>
-      <w:pPr>
-        <w:spacing w:line="240" w:lineRule="auto"/>
-        <w:ind w:firstLine="360"/>
-        <w:rPr>
-          <w:sz w:val="22"/>
-          <w:szCs w:val="22"/>
-        </w:rPr>
-      </w:pPr>
-    </w:p>
-    <w:p>
-      <w:pPr>
-        <w:spacing w:line="240" w:lineRule="auto"/>
-        <w:rPr>
-          <w:b/>
-          <w:bCs/>
-          <w:sz w:val="22"/>
-          <w:szCs w:val="22"/>
-          <w:u w:val="single"/>
-        </w:rPr>
-      </w:pPr>
-      <w:r>
-        <w:rPr>
-          <w:b/>
-          <w:bCs/>
-          <w:sz w:val="22"/>
-          <w:szCs w:val="22"/>
-        </w:rPr>
-        <w:t>Migración de lenguaje de programación</w:t>
-      </w:r>
-    </w:p>
-    <w:p>
-      <w:pPr>
-        <w:spacing w:line="240" w:lineRule="auto"/>
-        <w:rPr>
-          <w:b/>
-          <w:bCs/>
-          <w:sz w:val="22"/>
-          <w:szCs w:val="22"/>
-        </w:rPr>
-      </w:pPr>
-    </w:p>
-    <w:p>
-      <w:pPr>
-        <w:spacing w:line="240" w:lineRule="auto"/>
         <w:ind w:firstLine="708"/>
         <w:rPr>
           <w:sz w:val="22"/>
@@ -1220,127 +3986,7 @@
           <w:sz w:val="22"/>
           <w:szCs w:val="22"/>
         </w:rPr>
-        <w:t xml:space="preserve">Decidimos migrar nuestro código a C++ con el objetivo de mejorar el rendimiento general del algoritmo. C++ </w:t>
-      </w:r>
-      <w:r>
-        <w:rPr>
-          <w:sz w:val="22"/>
-          <w:szCs w:val="22"/>
-        </w:rPr>
-        <w:t xml:space="preserve">es superior a C# en cuanto a la velocidad de muchos algoritmos, lo cual fue el caso del nuestro, que en C# tardaba entre 40 y 50 minutos en los laberintos más grandes, </w:t>
-      </w:r>
-      <w:r>
-        <w:rPr>
-          <w:sz w:val="22"/>
-          <w:szCs w:val="22"/>
-        </w:rPr>
-        <w:t>y al migrarlo a C++, solo tarda poco más de un minuto.</w:t>
-      </w:r>
-    </w:p>
-    <w:p>
-      <w:pPr>
-        <w:spacing w:line="240" w:lineRule="auto"/>
-        <w:ind w:firstLine="708"/>
-        <w:rPr>
-          <w:sz w:val="22"/>
-          <w:szCs w:val="22"/>
-        </w:rPr>
-      </w:pPr>
-      <w:r>
-        <w:rPr>
-          <w:sz w:val="22"/>
-          <w:szCs w:val="22"/>
-        </w:rPr>
-        <w:t xml:space="preserve">Una de las principales ventajas de C++ es su eficiencia en el manejo de memoria. A diferencia de otros lenguajes, C++ permite un control detallado sobre la memoria, lo cual es crucial para algoritmos que trabajan con estructuras de datos grandes. Esto nos permite reducir </w:t>
-      </w:r>
-      <w:r>
-        <w:rPr>
-          <w:sz w:val="22"/>
-          <w:szCs w:val="22"/>
-        </w:rPr>
-        <w:t>el</w:t>
-      </w:r>
-      <w:r>
-        <w:rPr>
-          <w:sz w:val="22"/>
-          <w:szCs w:val="22"/>
-        </w:rPr>
-        <w:t xml:space="preserve"> procesamiento y optimizar el uso de los recursos, garantizando un rendimiento má</w:t>
-      </w:r>
-      <w:r>
-        <w:rPr>
-          <w:sz w:val="22"/>
-          <w:szCs w:val="22"/>
-        </w:rPr>
-        <w:t>s</w:t>
-      </w:r>
-      <w:r>
-        <w:rPr>
-          <w:sz w:val="22"/>
-          <w:szCs w:val="22"/>
-        </w:rPr>
-        <w:t xml:space="preserve"> eficiente.</w:t>
-      </w:r>
-    </w:p>
-    <w:p>
-      <w:pPr>
-        <w:spacing w:line="240" w:lineRule="auto"/>
-        <w:ind w:firstLine="708"/>
-        <w:rPr>
-          <w:sz w:val="22"/>
-          <w:szCs w:val="22"/>
-        </w:rPr>
-      </w:pPr>
-      <w:r>
-        <w:rPr>
-          <w:sz w:val="22"/>
-          <w:szCs w:val="22"/>
-        </w:rPr>
-        <w:t>Nuestro nuevo lenguaje utilizado compila de forma más rápida y eficiente, pues</w:t>
-      </w:r>
-      <w:r>
-        <w:rPr>
-          <w:sz w:val="22"/>
-          <w:szCs w:val="22"/>
-        </w:rPr>
-        <w:t>t</w:t>
-      </w:r>
-      <w:r>
-        <w:rPr>
-          <w:sz w:val="22"/>
-          <w:szCs w:val="22"/>
-        </w:rPr>
-        <w:t xml:space="preserve">o que traduce nuestro código inmediatamente al lenguaje de la computadora, a diferencia de C#, </w:t>
-      </w:r>
-      <w:r>
-        <w:rPr>
-          <w:sz w:val="22"/>
-          <w:szCs w:val="22"/>
-        </w:rPr>
-        <w:t>el cual,</w:t>
-      </w:r>
-      <w:r>
-        <w:rPr>
-          <w:sz w:val="22"/>
-          <w:szCs w:val="22"/>
-        </w:rPr>
-        <w:t xml:space="preserve"> a pesar de tener compatibilidad con múltiples sistemas operativos, </w:t>
-      </w:r>
-    </w:p>
-    <w:p>
-      <w:pPr>
-        <w:spacing w:line="240" w:lineRule="auto"/>
-        <w:ind w:firstLine="708"/>
-        <w:rPr>
-          <w:sz w:val="22"/>
-          <w:szCs w:val="22"/>
-        </w:rPr>
-      </w:pPr>
-      <w:r>
-        <w:rPr>
-          <w:sz w:val="22"/>
-          <w:szCs w:val="22"/>
-        </w:rPr>
+        <w:lastRenderedPageBreak/>
         <w:t xml:space="preserve">Gracias a todo esto, </w:t>
       </w:r>
       <w:r>
@@ -1376,46 +4022,14 @@
           <w:sz w:val="22"/>
           <w:szCs w:val="22"/>
         </w:rPr>
-        <w:t xml:space="preserve"> también la versión “</w:t>
-      </w:r>
-      <w:proofErr w:type="spellStart"/>
-      <w:r>
-        <w:rPr>
-          <w:sz w:val="22"/>
-          <w:szCs w:val="22"/>
-        </w:rPr>
-        <w:t>Relase</w:t>
-      </w:r>
-      <w:proofErr w:type="spellEnd"/>
-      <w:r>
-        <w:rPr>
-          <w:sz w:val="22"/>
-          <w:szCs w:val="22"/>
-        </w:rPr>
-        <w:t>” de Visual Studio 2022</w:t>
-      </w:r>
-      <w:r>
-        <w:rPr>
-          <w:sz w:val="22"/>
-          <w:szCs w:val="22"/>
-        </w:rPr>
-        <w:t xml:space="preserve"> en lugar de “</w:t>
-      </w:r>
-      <w:proofErr w:type="spellStart"/>
-      <w:r>
-        <w:rPr>
-          <w:sz w:val="22"/>
-          <w:szCs w:val="22"/>
-        </w:rPr>
-        <w:t>Debug</w:t>
-      </w:r>
-      <w:proofErr w:type="spellEnd"/>
-      <w:r>
-        <w:rPr>
-          <w:sz w:val="22"/>
-          <w:szCs w:val="22"/>
-        </w:rPr>
-        <w:t>”</w:t>
+        <w:t xml:space="preserve"> también la versión “Relase” de Visual Studio 2022</w:t>
+      </w:r>
+      <w:r>
+        <w:rPr>
+          <w:sz w:val="22"/>
+          <w:szCs w:val="22"/>
+        </w:rPr>
+        <w:t xml:space="preserve"> en lugar de “Debug”</w:t>
       </w:r>
       <w:r>
         <w:rPr>
@@ -2481,6 +5095,35 @@
       <w:spacing w:val="5"/>
     </w:rPr>
   </w:style>
+  <w:style w:type="character" w:styleId="Textodelmarcadordeposicin">
+    <w:name w:val="Placeholder Text"/>
+    <w:basedOn w:val="Fuentedeprrafopredeter"/>
+    <w:uiPriority w:val="99"/>
+    <w:semiHidden/>
+    <w:rsid w:val="001A28B9"/>
+    <w:rPr>
+      <w:color w:val="666666"/>
+    </w:rPr>
+  </w:style>
+  <w:style w:type="table" w:styleId="Tablaconcuadrcula">
+    <w:name w:val="Table Grid"/>
+    <w:basedOn w:val="Tablanormal"/>
+    <w:uiPriority w:val="39"/>
+    <w:rsid w:val="00CC2B0F"/>
+    <w:pPr>
+      <w:spacing w:after="0" w:line="240" w:lineRule="auto"/>
+    </w:pPr>
+    <w:tblPr>
+      <w:tblBorders>
+        <w:top w:val="single" w:sz="4" w:space="0" w:color="auto"/>
+        <w:left w:val="single" w:sz="4" w:space="0" w:color="auto"/>
+        <w:bottom w:val="single" w:sz="4" w:space="0" w:color="auto"/>
+        <w:right w:val="single" w:sz="4" w:space="0" w:color="auto"/>
+        <w:insideH w:val="single" w:sz="4" w:space="0" w:color="auto"/>
+        <w:insideV w:val="single" w:sz="4" w:space="0" w:color="auto"/>
+      </w:tblBorders>
+    </w:tblPr>
+  </w:style>
 </w:styles>
 </file>
 

</xml_diff>

<commit_message>
PDF Actualizado e informe ligeramente ordenado.
</commit_message>
<xml_diff>
--- a/InformeTarea3IA.docx
+++ b/InformeTarea3IA.docx
@@ -1,6 +1,6 @@
 
 <file path=word/document.xml><?xml version="1.0" encoding="utf-8"?>
-<w:document xmlns:wpc="http://schemas.microsoft.com/office/word/2010/wordprocessingCanvas" xmlns:cx="http://schemas.microsoft.com/office/drawing/2014/chartex" xmlns:cx1="http://schemas.microsoft.com/office/drawing/2015/9/8/chartex" xmlns:cx2="http://schemas.microsoft.com/office/drawing/2015/10/21/chartex" xmlns:cx3="http://schemas.microsoft.com/office/drawing/2016/5/9/chartex" xmlns:cx4="http://schemas.microsoft.com/office/drawing/2016/5/10/chartex" xmlns:cx5="http://schemas.microsoft.com/office/drawing/2016/5/11/chartex" xmlns:cx6="http://schemas.microsoft.com/office/drawing/2016/5/12/chartex" xmlns:cx7="http://schemas.microsoft.com/office/drawing/2016/5/13/chartex" xmlns:cx8="http://schemas.microsoft.com/office/drawing/2016/5/14/chartex" xmlns:mc="http://schemas.openxmlformats.org/markup-compatibility/2006" xmlns:aink="http://schemas.microsoft.com/office/drawing/2016/ink" xmlns:am3d="http://schemas.microsoft.com/office/drawing/2017/model3d" xmlns:o="urn:schemas-microsoft-com:office:office" xmlns:oel="http://schemas.microsoft.com/office/2019/extlst" xmlns:r="http://schemas.openxmlformats.org/officeDocument/2006/relationships" xmlns:m="http://schemas.openxmlformats.org/officeDocument/2006/math" xmlns:v="urn:schemas-microsoft-com:vml" xmlns:wp14="http://schemas.microsoft.com/office/word/2010/wordprocessingDrawing" xmlns:wp="http://schemas.openxmlformats.org/drawingml/2006/wordprocessingDrawing" xmlns:w10="urn:schemas-microsoft-com:office:word" xmlns:w="http://schemas.openxmlformats.org/wordprocessingml/2006/main" xmlns:w14="http://schemas.microsoft.com/office/word/2010/wordml" xmlns:w15="http://schemas.microsoft.com/office/word/2012/wordml" xmlns:w16cex="http://schemas.microsoft.com/office/word/2018/wordml/cex" xmlns:w16cid="http://schemas.microsoft.com/office/word/2016/wordml/cid" xmlns:w16="http://schemas.microsoft.com/office/word/2018/wordml" xmlns:w16du="http://schemas.microsoft.com/office/word/2023/wordml/word16du" xmlns:w16sdtdh="http://schemas.microsoft.com/office/word/2020/wordml/sdtdatahash" xmlns:w16se="http://schemas.microsoft.com/office/word/2015/wordml/symex" xmlns:wpg="http://schemas.microsoft.com/office/word/2010/wordprocessingGroup" xmlns:wpi="http://schemas.microsoft.com/office/word/2010/wordprocessingInk" xmlns:wne="http://schemas.microsoft.com/office/word/2006/wordml" xmlns:wps="http://schemas.microsoft.com/office/word/2010/wordprocessingShape" mc:Ignorable="w14 w15 w16se w16cid w16 w16cex w16sdtdh w16du wp14">
+<w:document xmlns:wpc="http://schemas.microsoft.com/office/word/2010/wordprocessingCanvas" xmlns:cx="http://schemas.microsoft.com/office/drawing/2014/chartex" xmlns:cx1="http://schemas.microsoft.com/office/drawing/2015/9/8/chartex" xmlns:mc="http://schemas.openxmlformats.org/markup-compatibility/2006" xmlns:o="urn:schemas-microsoft-com:office:office" xmlns:r="http://schemas.openxmlformats.org/officeDocument/2006/relationships" xmlns:m="http://schemas.openxmlformats.org/officeDocument/2006/math" xmlns:v="urn:schemas-microsoft-com:vml" xmlns:wp14="http://schemas.microsoft.com/office/word/2010/wordprocessingDrawing" xmlns:wp="http://schemas.openxmlformats.org/drawingml/2006/wordprocessingDrawing" xmlns:w10="urn:schemas-microsoft-com:office:word" xmlns:w="http://schemas.openxmlformats.org/wordprocessingml/2006/main" xmlns:w14="http://schemas.microsoft.com/office/word/2010/wordml" xmlns:w15="http://schemas.microsoft.com/office/word/2012/wordml" xmlns:w16se="http://schemas.microsoft.com/office/word/2015/wordml/symex" xmlns:wpg="http://schemas.microsoft.com/office/word/2010/wordprocessingGroup" xmlns:wpi="http://schemas.microsoft.com/office/word/2010/wordprocessingInk" xmlns:wne="http://schemas.microsoft.com/office/word/2006/wordml" xmlns:wps="http://schemas.microsoft.com/office/word/2010/wordprocessingShape" mc:Ignorable="w14 w15 w16se wp14">
   <w:body>
     <w:p>
       <w:pPr>
@@ -18,6 +18,7 @@
           <w:b/>
           <w:bCs/>
           <w:noProof/>
+          <w:lang w:val="es-CL" w:eastAsia="es-CL"/>
         </w:rPr>
         <w:drawing>
           <wp:anchor distT="0" distB="0" distL="114300" distR="114300" simplePos="0" relativeHeight="251658240" behindDoc="0" locked="0" layoutInCell="1" allowOverlap="1" wp14:anchorId="005DDF6E" wp14:editId="36BC0336">
@@ -412,8 +413,33 @@
           <w:szCs w:val="22"/>
         </w:rPr>
         <w:br/>
-        <w:t>Esteban Cadiz Leyton</w:t>
-      </w:r>
+        <w:t xml:space="preserve">Esteban </w:t>
+      </w:r>
+      <w:proofErr w:type="spellStart"/>
+      <w:r>
+        <w:rPr>
+          <w:sz w:val="22"/>
+          <w:szCs w:val="22"/>
+        </w:rPr>
+        <w:t>Cadiz</w:t>
+      </w:r>
+      <w:proofErr w:type="spellEnd"/>
+      <w:r>
+        <w:rPr>
+          <w:sz w:val="22"/>
+          <w:szCs w:val="22"/>
+        </w:rPr>
+        <w:t xml:space="preserve"> </w:t>
+      </w:r>
+      <w:proofErr w:type="spellStart"/>
+      <w:r>
+        <w:rPr>
+          <w:sz w:val="22"/>
+          <w:szCs w:val="22"/>
+        </w:rPr>
+        <w:t>Leyton</w:t>
+      </w:r>
+      <w:proofErr w:type="spellEnd"/>
     </w:p>
     <w:p>
       <w:pPr>
@@ -699,7 +725,23 @@
           <w:sz w:val="22"/>
           <w:szCs w:val="22"/>
         </w:rPr>
-        <w:t>puntos en un plano independiente de como se mueva, a diferencia de la distancia Manhattan que solo tiene un movimiento en 4 direcciones.</w:t>
+        <w:t xml:space="preserve">puntos en un plano independiente de </w:t>
+      </w:r>
+      <w:proofErr w:type="spellStart"/>
+      <w:r>
+        <w:rPr>
+          <w:sz w:val="22"/>
+          <w:szCs w:val="22"/>
+        </w:rPr>
+        <w:t>como</w:t>
+      </w:r>
+      <w:proofErr w:type="spellEnd"/>
+      <w:r>
+        <w:rPr>
+          <w:sz w:val="22"/>
+          <w:szCs w:val="22"/>
+        </w:rPr>
+        <w:t xml:space="preserve"> se mueva, a diferencia de la distancia Manhattan que solo tiene un movimiento en 4 direcciones.</w:t>
       </w:r>
     </w:p>
     <w:p>
@@ -716,7 +758,23 @@
           <w:sz w:val="22"/>
           <w:szCs w:val="22"/>
         </w:rPr>
-        <w:t>El calculo es parecido al de la distancia de Manhattan, por lo que se espera que no haya mayor diferencia en el tiempo y los nodos visitados.</w:t>
+        <w:t xml:space="preserve">El </w:t>
+      </w:r>
+      <w:proofErr w:type="spellStart"/>
+      <w:r>
+        <w:rPr>
+          <w:sz w:val="22"/>
+          <w:szCs w:val="22"/>
+        </w:rPr>
+        <w:t>calculo</w:t>
+      </w:r>
+      <w:proofErr w:type="spellEnd"/>
+      <w:r>
+        <w:rPr>
+          <w:sz w:val="22"/>
+          <w:szCs w:val="22"/>
+        </w:rPr>
+        <w:t xml:space="preserve"> es parecido al de la distancia de Manhattan, por lo que se espera que no haya mayor diferencia en el tiempo y los nodos visitados.</w:t>
       </w:r>
     </w:p>
     <w:p>
@@ -3075,7 +3133,6 @@
                 <w:lang w:val="es-CL" w:eastAsia="ja-JP"/>
                 <w14:ligatures w14:val="none"/>
               </w:rPr>
-              <w:lastRenderedPageBreak/>
               <w:t>7000</w:t>
             </w:r>
           </w:p>
@@ -3180,6 +3237,7 @@
                 <w:lang w:val="es-CL" w:eastAsia="ja-JP"/>
                 <w14:ligatures w14:val="none"/>
               </w:rPr>
+              <w:lastRenderedPageBreak/>
               <w:t>8000</w:t>
             </w:r>
           </w:p>
@@ -3681,7 +3739,47 @@
     <w:p>
       <w:pPr>
         <w:spacing w:line="240" w:lineRule="auto"/>
-        <w:ind w:left="360"/>
+        <w:ind w:firstLine="708"/>
+        <w:rPr>
+          <w:sz w:val="22"/>
+          <w:szCs w:val="22"/>
+        </w:rPr>
+      </w:pPr>
+      <w:r>
+        <w:rPr>
+          <w:sz w:val="22"/>
+          <w:szCs w:val="22"/>
+        </w:rPr>
+        <w:t xml:space="preserve">Se corrieron pruebas de un conjunto de laberintos en un mismo ordenador, lo que entrego los resultados tabulados en la tabla. En términos de nodos visitados, la distancia Euclidiana tiende a entregar menor cantidad, pero por un margen bastante pequeño a la de Manhattan. Por otro lado, en términos de tiempo la distancia Manhattan es bastante </w:t>
+      </w:r>
+      <w:proofErr w:type="spellStart"/>
+      <w:r>
+        <w:rPr>
+          <w:sz w:val="22"/>
+          <w:szCs w:val="22"/>
+        </w:rPr>
+        <w:t>mas</w:t>
+      </w:r>
+      <w:proofErr w:type="spellEnd"/>
+      <w:r>
+        <w:rPr>
+          <w:sz w:val="22"/>
+          <w:szCs w:val="22"/>
+        </w:rPr>
+        <w:t xml:space="preserve"> </w:t>
+      </w:r>
+      <w:r>
+        <w:rPr>
+          <w:sz w:val="22"/>
+          <w:szCs w:val="22"/>
+        </w:rPr>
+        <w:t xml:space="preserve">rápida, llegando a tener diferencias de casi 10 segundos en laberintos de 15000. </w:t>
+      </w:r>
+    </w:p>
+    <w:p>
+      <w:pPr>
+        <w:spacing w:line="240" w:lineRule="auto"/>
+        <w:ind w:left="360" w:firstLine="348"/>
         <w:rPr>
           <w:sz w:val="22"/>
           <w:szCs w:val="22"/>
@@ -3691,50 +3789,6 @@
     <w:p>
       <w:pPr>
         <w:spacing w:line="240" w:lineRule="auto"/>
-        <w:ind w:left="360"/>
-        <w:rPr>
-          <w:sz w:val="22"/>
-          <w:szCs w:val="22"/>
-        </w:rPr>
-      </w:pPr>
-      <w:r>
-        <w:rPr>
-          <w:sz w:val="22"/>
-          <w:szCs w:val="22"/>
-        </w:rPr>
-        <w:t xml:space="preserve">Se corrieron pruebas de un conjunto de laberintos en un mismo ordenador, lo que entrego los resultados tabulados en la tabla. En términos de nodos visitados, la distancia Euclidiana tiende a entregar menor cantidad, pero por un margen bastante pequeño a la de Manhattan. Por otro lado, en términos de tiempo la distancia Manhattan es bastante mas </w:t>
-      </w:r>
-      <w:r>
-        <w:rPr>
-          <w:sz w:val="22"/>
-          <w:szCs w:val="22"/>
-        </w:rPr>
-        <w:t xml:space="preserve">rápida, llegando a tener diferencias de casi 10 segundos en laberintos de 15000. </w:t>
-      </w:r>
-    </w:p>
-    <w:p>
-      <w:pPr>
-        <w:spacing w:line="240" w:lineRule="auto"/>
-        <w:ind w:left="360" w:firstLine="348"/>
-        <w:rPr>
-          <w:sz w:val="22"/>
-          <w:szCs w:val="22"/>
-        </w:rPr>
-      </w:pPr>
-    </w:p>
-    <w:p>
-      <w:pPr>
-        <w:spacing w:line="240" w:lineRule="auto"/>
-        <w:ind w:left="360" w:firstLine="348"/>
-        <w:rPr>
-          <w:sz w:val="22"/>
-          <w:szCs w:val="22"/>
-        </w:rPr>
-      </w:pPr>
-    </w:p>
-    <w:p>
-      <w:pPr>
-        <w:spacing w:line="240" w:lineRule="auto"/>
         <w:rPr>
           <w:b/>
           <w:bCs/>
@@ -3742,6 +3796,8 @@
           <w:szCs w:val="22"/>
         </w:rPr>
       </w:pPr>
+      <w:bookmarkStart w:id="0" w:name="_GoBack"/>
+      <w:bookmarkEnd w:id="0"/>
       <w:r>
         <w:rPr>
           <w:b/>
@@ -3799,14 +3855,47 @@
           <w:sz w:val="22"/>
           <w:szCs w:val="22"/>
         </w:rPr>
-        <w:t xml:space="preserve">s posible ver una diferencia en ambos parámetros, siendo el mas afectado el tiempo de rendimiento. </w:t>
-      </w:r>
-      <w:r>
-        <w:rPr>
-          <w:sz w:val="22"/>
-          <w:szCs w:val="22"/>
-        </w:rPr>
-        <w:t>La Heurística de Manhattan tiende a ser bastante más rápida que la Euclidiana. Esto probablemente se debe al cálculo de la raíz cuadrada, que en computación tiende a ser una operación bastante lenta, y en cambio la Manhattan trabaja solo con suma y resta, las cuales son mucho más rápidas.</w:t>
+        <w:t xml:space="preserve">s posible ver una diferencia en ambos parámetros, siendo el </w:t>
+      </w:r>
+      <w:proofErr w:type="spellStart"/>
+      <w:r>
+        <w:rPr>
+          <w:sz w:val="22"/>
+          <w:szCs w:val="22"/>
+        </w:rPr>
+        <w:t>mas</w:t>
+      </w:r>
+      <w:proofErr w:type="spellEnd"/>
+      <w:r>
+        <w:rPr>
+          <w:sz w:val="22"/>
+          <w:szCs w:val="22"/>
+        </w:rPr>
+        <w:t xml:space="preserve"> afectado el tiempo de rendimiento. </w:t>
+      </w:r>
+      <w:r>
+        <w:rPr>
+          <w:sz w:val="22"/>
+          <w:szCs w:val="22"/>
+        </w:rPr>
+        <w:t>La Heurística de Manhattan tiende a ser bastante más rápida que la Euclidiana.</w:t>
+      </w:r>
+    </w:p>
+    <w:p>
+      <w:pPr>
+        <w:spacing w:line="240" w:lineRule="auto"/>
+        <w:ind w:firstLine="360"/>
+        <w:rPr>
+          <w:sz w:val="22"/>
+          <w:szCs w:val="22"/>
+        </w:rPr>
+      </w:pPr>
+      <w:r>
+        <w:rPr>
+          <w:sz w:val="22"/>
+          <w:szCs w:val="22"/>
+        </w:rPr>
+        <w:t xml:space="preserve"> Esto probablemente se debe al cálculo de la raíz cuadrada, que en computación tiende a ser una operación bastante lenta, y en cambio la Manhattan trabaja solo con suma y resta, las cuales son mucho más rápidas.</w:t>
       </w:r>
     </w:p>
     <w:p>
@@ -3986,7 +4075,6 @@
           <w:sz w:val="22"/>
           <w:szCs w:val="22"/>
         </w:rPr>
-        <w:lastRenderedPageBreak/>
         <w:t xml:space="preserve">Gracias a todo esto, </w:t>
       </w:r>
       <w:r>
@@ -4022,14 +4110,46 @@
           <w:sz w:val="22"/>
           <w:szCs w:val="22"/>
         </w:rPr>
-        <w:t xml:space="preserve"> también la versión “Relase” de Visual Studio 2022</w:t>
-      </w:r>
-      <w:r>
-        <w:rPr>
-          <w:sz w:val="22"/>
-          <w:szCs w:val="22"/>
-        </w:rPr>
-        <w:t xml:space="preserve"> en lugar de “Debug”</w:t>
+        <w:t xml:space="preserve"> también la versión “</w:t>
+      </w:r>
+      <w:proofErr w:type="spellStart"/>
+      <w:r>
+        <w:rPr>
+          <w:sz w:val="22"/>
+          <w:szCs w:val="22"/>
+        </w:rPr>
+        <w:t>Relase</w:t>
+      </w:r>
+      <w:proofErr w:type="spellEnd"/>
+      <w:r>
+        <w:rPr>
+          <w:sz w:val="22"/>
+          <w:szCs w:val="22"/>
+        </w:rPr>
+        <w:t>” de Visual Studio 2022</w:t>
+      </w:r>
+      <w:r>
+        <w:rPr>
+          <w:sz w:val="22"/>
+          <w:szCs w:val="22"/>
+        </w:rPr>
+        <w:t xml:space="preserve"> en lugar de “</w:t>
+      </w:r>
+      <w:proofErr w:type="spellStart"/>
+      <w:r>
+        <w:rPr>
+          <w:sz w:val="22"/>
+          <w:szCs w:val="22"/>
+        </w:rPr>
+        <w:t>Debug</w:t>
+      </w:r>
+      <w:proofErr w:type="spellEnd"/>
+      <w:r>
+        <w:rPr>
+          <w:sz w:val="22"/>
+          <w:szCs w:val="22"/>
+        </w:rPr>
+        <w:t>”</w:t>
       </w:r>
       <w:r>
         <w:rPr>
@@ -4085,7 +4205,7 @@
 </file>
 
 <file path=word/numbering.xml><?xml version="1.0" encoding="utf-8"?>
-<w:numbering xmlns:wpc="http://schemas.microsoft.com/office/word/2010/wordprocessingCanvas" xmlns:cx="http://schemas.microsoft.com/office/drawing/2014/chartex" xmlns:cx1="http://schemas.microsoft.com/office/drawing/2015/9/8/chartex" xmlns:cx2="http://schemas.microsoft.com/office/drawing/2015/10/21/chartex" xmlns:cx3="http://schemas.microsoft.com/office/drawing/2016/5/9/chartex" xmlns:cx4="http://schemas.microsoft.com/office/drawing/2016/5/10/chartex" xmlns:cx5="http://schemas.microsoft.com/office/drawing/2016/5/11/chartex" xmlns:cx6="http://schemas.microsoft.com/office/drawing/2016/5/12/chartex" xmlns:cx7="http://schemas.microsoft.com/office/drawing/2016/5/13/chartex" xmlns:cx8="http://schemas.microsoft.com/office/drawing/2016/5/14/chartex" xmlns:mc="http://schemas.openxmlformats.org/markup-compatibility/2006" xmlns:aink="http://schemas.microsoft.com/office/drawing/2016/ink" xmlns:am3d="http://schemas.microsoft.com/office/drawing/2017/model3d" xmlns:o="urn:schemas-microsoft-com:office:office" xmlns:oel="http://schemas.microsoft.com/office/2019/extlst" xmlns:r="http://schemas.openxmlformats.org/officeDocument/2006/relationships" xmlns:m="http://schemas.openxmlformats.org/officeDocument/2006/math" xmlns:v="urn:schemas-microsoft-com:vml" xmlns:wp14="http://schemas.microsoft.com/office/word/2010/wordprocessingDrawing" xmlns:wp="http://schemas.openxmlformats.org/drawingml/2006/wordprocessingDrawing" xmlns:w10="urn:schemas-microsoft-com:office:word" xmlns:w="http://schemas.openxmlformats.org/wordprocessingml/2006/main" xmlns:w14="http://schemas.microsoft.com/office/word/2010/wordml" xmlns:w15="http://schemas.microsoft.com/office/word/2012/wordml" xmlns:w16cex="http://schemas.microsoft.com/office/word/2018/wordml/cex" xmlns:w16cid="http://schemas.microsoft.com/office/word/2016/wordml/cid" xmlns:w16="http://schemas.microsoft.com/office/word/2018/wordml" xmlns:w16du="http://schemas.microsoft.com/office/word/2023/wordml/word16du" xmlns:w16sdtdh="http://schemas.microsoft.com/office/word/2020/wordml/sdtdatahash" xmlns:w16se="http://schemas.microsoft.com/office/word/2015/wordml/symex" xmlns:wpg="http://schemas.microsoft.com/office/word/2010/wordprocessingGroup" xmlns:wpi="http://schemas.microsoft.com/office/word/2010/wordprocessingInk" xmlns:wne="http://schemas.microsoft.com/office/word/2006/wordml" xmlns:wps="http://schemas.microsoft.com/office/word/2010/wordprocessingShape" mc:Ignorable="w14 w15 w16se w16cid w16 w16cex w16sdtdh w16du wp14">
+<w:numbering xmlns:wpc="http://schemas.microsoft.com/office/word/2010/wordprocessingCanvas" xmlns:cx="http://schemas.microsoft.com/office/drawing/2014/chartex" xmlns:cx1="http://schemas.microsoft.com/office/drawing/2015/9/8/chartex" xmlns:mc="http://schemas.openxmlformats.org/markup-compatibility/2006" xmlns:o="urn:schemas-microsoft-com:office:office" xmlns:r="http://schemas.openxmlformats.org/officeDocument/2006/relationships" xmlns:m="http://schemas.openxmlformats.org/officeDocument/2006/math" xmlns:v="urn:schemas-microsoft-com:vml" xmlns:wp14="http://schemas.microsoft.com/office/word/2010/wordprocessingDrawing" xmlns:wp="http://schemas.openxmlformats.org/drawingml/2006/wordprocessingDrawing" xmlns:w10="urn:schemas-microsoft-com:office:word" xmlns:w="http://schemas.openxmlformats.org/wordprocessingml/2006/main" xmlns:w14="http://schemas.microsoft.com/office/word/2010/wordml" xmlns:w15="http://schemas.microsoft.com/office/word/2012/wordml" xmlns:w16se="http://schemas.microsoft.com/office/word/2015/wordml/symex" xmlns:wpg="http://schemas.microsoft.com/office/word/2010/wordprocessingGroup" xmlns:wpi="http://schemas.microsoft.com/office/word/2010/wordprocessingInk" xmlns:wne="http://schemas.microsoft.com/office/word/2006/wordml" xmlns:wps="http://schemas.microsoft.com/office/word/2010/wordprocessingShape" mc:Ignorable="w14 w15 w16se wp14">
   <w:abstractNum w:abstractNumId="0" w15:restartNumberingAfterBreak="0">
     <w:nsid w:val="30E16071"/>
     <w:multiLevelType w:val="hybridMultilevel"/>
@@ -4172,14 +4292,14 @@
       </w:pPr>
     </w:lvl>
   </w:abstractNum>
-  <w:num w:numId="1" w16cid:durableId="1283612962">
+  <w:num w:numId="1">
     <w:abstractNumId w:val="0"/>
   </w:num>
 </w:numbering>
 </file>
 
 <file path=word/styles.xml><?xml version="1.0" encoding="utf-8"?>
-<w:styles xmlns:mc="http://schemas.openxmlformats.org/markup-compatibility/2006" xmlns:r="http://schemas.openxmlformats.org/officeDocument/2006/relationships" xmlns:w="http://schemas.openxmlformats.org/wordprocessingml/2006/main" xmlns:w14="http://schemas.microsoft.com/office/word/2010/wordml" xmlns:w15="http://schemas.microsoft.com/office/word/2012/wordml" xmlns:w16cex="http://schemas.microsoft.com/office/word/2018/wordml/cex" xmlns:w16cid="http://schemas.microsoft.com/office/word/2016/wordml/cid" xmlns:w16="http://schemas.microsoft.com/office/word/2018/wordml" xmlns:w16du="http://schemas.microsoft.com/office/word/2023/wordml/word16du" xmlns:w16sdtdh="http://schemas.microsoft.com/office/word/2020/wordml/sdtdatahash" xmlns:w16se="http://schemas.microsoft.com/office/word/2015/wordml/symex" mc:Ignorable="w14 w15 w16se w16cid w16 w16cex w16sdtdh w16du">
+<w:styles xmlns:mc="http://schemas.openxmlformats.org/markup-compatibility/2006" xmlns:r="http://schemas.openxmlformats.org/officeDocument/2006/relationships" xmlns:w="http://schemas.openxmlformats.org/wordprocessingml/2006/main" xmlns:w14="http://schemas.microsoft.com/office/word/2010/wordml" xmlns:w15="http://schemas.microsoft.com/office/word/2012/wordml" xmlns:w16se="http://schemas.microsoft.com/office/word/2015/wordml/symex" mc:Ignorable="w14 w15 w16se">
   <w:docDefaults>
     <w:rPrDefault>
       <w:rPr>
@@ -4197,7 +4317,7 @@
       </w:pPr>
     </w:pPrDefault>
   </w:docDefaults>
-  <w:latentStyles w:defLockedState="0" w:defUIPriority="99" w:defSemiHidden="0" w:defUnhideWhenUsed="0" w:defQFormat="0" w:count="376">
+  <w:latentStyles w:defLockedState="0" w:defUIPriority="99" w:defSemiHidden="0" w:defUnhideWhenUsed="0" w:defQFormat="0" w:count="371">
     <w:lsdException w:name="Normal" w:uiPriority="0" w:qFormat="1"/>
     <w:lsdException w:name="heading 1" w:uiPriority="9" w:qFormat="1"/>
     <w:lsdException w:name="heading 2" w:semiHidden="1" w:uiPriority="9" w:unhideWhenUsed="1" w:qFormat="1"/>
@@ -4569,11 +4689,6 @@
     <w:lsdException w:name="List Table 5 Dark Accent 6" w:uiPriority="50"/>
     <w:lsdException w:name="List Table 6 Colorful Accent 6" w:uiPriority="51"/>
     <w:lsdException w:name="List Table 7 Colorful Accent 6" w:uiPriority="52"/>
-    <w:lsdException w:name="Mention" w:semiHidden="1" w:unhideWhenUsed="1"/>
-    <w:lsdException w:name="Smart Hyperlink" w:semiHidden="1" w:unhideWhenUsed="1"/>
-    <w:lsdException w:name="Hashtag" w:semiHidden="1" w:unhideWhenUsed="1"/>
-    <w:lsdException w:name="Unresolved Mention" w:semiHidden="1" w:unhideWhenUsed="1"/>
-    <w:lsdException w:name="Smart Link" w:semiHidden="1" w:unhideWhenUsed="1"/>
   </w:latentStyles>
   <w:style w:type="paragraph" w:default="1" w:styleId="Normal">
     <w:name w:val="Normal"/>

</xml_diff>